<commit_message>
aspects théoriques du cours sur REST
</commit_message>
<xml_diff>
--- a/structure.docx
+++ b/structure.docx
@@ -619,16 +619,7 @@
           <w:rFonts w:hint="default"/>
           <w:lang w:val="fr-FR"/>
         </w:rPr>
-        <w:t>Présentation des standards</w:t>
-      </w:r>
-      <w:bookmarkStart w:id="0" w:name="_GoBack"/>
-      <w:bookmarkEnd w:id="0"/>
-      <w:r>
-        <w:rPr>
-          <w:rFonts w:hint="default"/>
-          <w:lang w:val="fr-FR"/>
-        </w:rPr>
-        <w:t xml:space="preserve"> REST &amp; RESTfull</w:t>
+        <w:t>Présentation des standards REST &amp; RESTfull</w:t>
       </w:r>
     </w:p>
     <w:p>
@@ -795,6 +786,30 @@
     <w:p>
       <w:pPr>
         <w:numPr>
+          <w:ilvl w:val="0"/>
+          <w:numId w:val="14"/>
+        </w:numPr>
+        <w:bidi w:val="0"/>
+        <w:ind w:left="420" w:leftChars="0" w:hanging="420" w:firstLineChars="0"/>
+        <w:rPr>
+          <w:rFonts w:hint="default"/>
+          <w:lang w:val="fr-FR"/>
+        </w:rPr>
+      </w:pPr>
+      <w:r>
+        <w:rPr>
+          <w:rFonts w:hint="default"/>
+          <w:lang w:val="fr-FR"/>
+        </w:rPr>
+        <w:t>Outil Webhook.co</w:t>
+      </w:r>
+      <w:bookmarkStart w:id="0" w:name="_GoBack"/>
+      <w:bookmarkEnd w:id="0"/>
+    </w:p>
+    <w:p>
+      <w:pPr>
+        <w:numPr>
+          <w:ilvl w:val="0"/>
           <w:numId w:val="0"/>
         </w:numPr>
         <w:tabs>
@@ -817,6 +832,7 @@
     <w:p>
       <w:pPr>
         <w:numPr>
+          <w:ilvl w:val="0"/>
           <w:numId w:val="0"/>
         </w:numPr>
         <w:bidi w:val="0"/>
@@ -1473,7 +1489,7 @@
     <w:lsdException w:unhideWhenUsed="0" w:uiPriority="0" w:semiHidden="0" w:name="List Number 4"/>
     <w:lsdException w:qFormat="1" w:unhideWhenUsed="0" w:uiPriority="0" w:semiHidden="0" w:name="List Number 5"/>
     <w:lsdException w:qFormat="1" w:unhideWhenUsed="0" w:uiPriority="0" w:semiHidden="0" w:name="Title"/>
-    <w:lsdException w:unhideWhenUsed="0" w:uiPriority="0" w:semiHidden="0" w:name="Closing"/>
+    <w:lsdException w:qFormat="1" w:unhideWhenUsed="0" w:uiPriority="0" w:semiHidden="0" w:name="Closing"/>
     <w:lsdException w:unhideWhenUsed="0" w:uiPriority="0" w:semiHidden="0" w:name="Signature"/>
     <w:lsdException w:qFormat="1" w:unhideWhenUsed="0" w:uiPriority="0" w:name="Default Paragraph Font"/>
     <w:lsdException w:qFormat="1" w:unhideWhenUsed="0" w:uiPriority="0" w:semiHidden="0" w:name="Body Text"/>
@@ -1521,7 +1537,7 @@
     <w:lsdException w:unhideWhenUsed="0" w:uiPriority="0" w:semiHidden="0" w:name="Table Classic 1"/>
     <w:lsdException w:qFormat="1" w:unhideWhenUsed="0" w:uiPriority="0" w:semiHidden="0" w:name="Table Classic 2"/>
     <w:lsdException w:unhideWhenUsed="0" w:uiPriority="0" w:semiHidden="0" w:name="Table Classic 3"/>
-    <w:lsdException w:unhideWhenUsed="0" w:uiPriority="0" w:semiHidden="0" w:name="Table Classic 4"/>
+    <w:lsdException w:qFormat="1" w:unhideWhenUsed="0" w:uiPriority="0" w:semiHidden="0" w:name="Table Classic 4"/>
     <w:lsdException w:qFormat="1" w:unhideWhenUsed="0" w:uiPriority="0" w:semiHidden="0" w:name="Table Colorful 1"/>
     <w:lsdException w:qFormat="1" w:unhideWhenUsed="0" w:uiPriority="0" w:semiHidden="0" w:name="Table Colorful 2"/>
     <w:lsdException w:unhideWhenUsed="0" w:uiPriority="0" w:semiHidden="0" w:name="Table Colorful 3"/>
@@ -1529,7 +1545,7 @@
     <w:lsdException w:qFormat="1" w:unhideWhenUsed="0" w:uiPriority="0" w:semiHidden="0" w:name="Table Columns 2"/>
     <w:lsdException w:unhideWhenUsed="0" w:uiPriority="0" w:semiHidden="0" w:name="Table Columns 3"/>
     <w:lsdException w:unhideWhenUsed="0" w:uiPriority="0" w:semiHidden="0" w:name="Table Columns 4"/>
-    <w:lsdException w:unhideWhenUsed="0" w:uiPriority="0" w:semiHidden="0" w:name="Table Columns 5"/>
+    <w:lsdException w:qFormat="1" w:unhideWhenUsed="0" w:uiPriority="0" w:semiHidden="0" w:name="Table Columns 5"/>
     <w:lsdException w:qFormat="1" w:unhideWhenUsed="0" w:uiPriority="0" w:semiHidden="0" w:name="Table Grid 1"/>
     <w:lsdException w:unhideWhenUsed="0" w:uiPriority="0" w:semiHidden="0" w:name="Table Grid 2"/>
     <w:lsdException w:qFormat="1" w:unhideWhenUsed="0" w:uiPriority="0" w:semiHidden="0" w:name="Table Grid 3"/>
@@ -1550,7 +1566,7 @@
     <w:lsdException w:unhideWhenUsed="0" w:uiPriority="0" w:semiHidden="0" w:name="Table 3D effects 2"/>
     <w:lsdException w:unhideWhenUsed="0" w:uiPriority="0" w:semiHidden="0" w:name="Table 3D effects 3"/>
     <w:lsdException w:qFormat="1" w:unhideWhenUsed="0" w:uiPriority="0" w:semiHidden="0" w:name="Table Contemporary"/>
-    <w:lsdException w:unhideWhenUsed="0" w:uiPriority="0" w:semiHidden="0" w:name="Table Elegant"/>
+    <w:lsdException w:qFormat="1" w:unhideWhenUsed="0" w:uiPriority="0" w:semiHidden="0" w:name="Table Elegant"/>
     <w:lsdException w:unhideWhenUsed="0" w:uiPriority="0" w:semiHidden="0" w:name="Table Professional"/>
     <w:lsdException w:unhideWhenUsed="0" w:uiPriority="0" w:semiHidden="0" w:name="Table Subtle 1"/>
     <w:lsdException w:unhideWhenUsed="0" w:uiPriority="0" w:semiHidden="0" w:name="Table Subtle 2"/>
@@ -1558,7 +1574,7 @@
     <w:lsdException w:unhideWhenUsed="0" w:uiPriority="0" w:semiHidden="0" w:name="Table Web 2"/>
     <w:lsdException w:unhideWhenUsed="0" w:uiPriority="0" w:semiHidden="0" w:name="Table Web 3"/>
     <w:lsdException w:qFormat="1" w:unhideWhenUsed="0" w:uiPriority="0" w:semiHidden="0" w:name="Balloon Text"/>
-    <w:lsdException w:unhideWhenUsed="0" w:uiPriority="0" w:semiHidden="0" w:name="Table Grid"/>
+    <w:lsdException w:qFormat="1" w:unhideWhenUsed="0" w:uiPriority="0" w:semiHidden="0" w:name="Table Grid"/>
     <w:lsdException w:unhideWhenUsed="0" w:uiPriority="0" w:semiHidden="0" w:name="Table Theme"/>
     <w:lsdException w:unhideWhenUsed="0" w:uiPriority="60" w:semiHidden="0" w:name="Light Shading"/>
     <w:lsdException w:unhideWhenUsed="0" w:uiPriority="61" w:semiHidden="0" w:name="Light List"/>
@@ -1589,7 +1605,7 @@
     <w:lsdException w:qFormat="1" w:unhideWhenUsed="0" w:uiPriority="72" w:semiHidden="0" w:name="Colorful List Accent 1"/>
     <w:lsdException w:unhideWhenUsed="0" w:uiPriority="73" w:semiHidden="0" w:name="Colorful Grid Accent 1"/>
     <w:lsdException w:qFormat="1" w:unhideWhenUsed="0" w:uiPriority="60" w:semiHidden="0" w:name="Light Shading Accent 2"/>
-    <w:lsdException w:unhideWhenUsed="0" w:uiPriority="61" w:semiHidden="0" w:name="Light List Accent 2"/>
+    <w:lsdException w:qFormat="1" w:unhideWhenUsed="0" w:uiPriority="61" w:semiHidden="0" w:name="Light List Accent 2"/>
     <w:lsdException w:unhideWhenUsed="0" w:uiPriority="62" w:semiHidden="0" w:name="Light Grid Accent 2"/>
     <w:lsdException w:qFormat="1" w:unhideWhenUsed="0" w:uiPriority="63" w:semiHidden="0" w:name="Medium Shading 1 Accent 2"/>
     <w:lsdException w:qFormat="1" w:unhideWhenUsed="0" w:uiPriority="64" w:semiHidden="0" w:name="Medium Shading 2 Accent 2"/>
@@ -1629,7 +1645,7 @@
     <w:lsdException w:unhideWhenUsed="0" w:uiPriority="70" w:semiHidden="0" w:name="Dark List Accent 4"/>
     <w:lsdException w:qFormat="1" w:unhideWhenUsed="0" w:uiPriority="71" w:semiHidden="0" w:name="Colorful Shading Accent 4"/>
     <w:lsdException w:qFormat="1" w:unhideWhenUsed="0" w:uiPriority="72" w:semiHidden="0" w:name="Colorful List Accent 4"/>
-    <w:lsdException w:unhideWhenUsed="0" w:uiPriority="73" w:semiHidden="0" w:name="Colorful Grid Accent 4"/>
+    <w:lsdException w:qFormat="1" w:unhideWhenUsed="0" w:uiPriority="73" w:semiHidden="0" w:name="Colorful Grid Accent 4"/>
     <w:lsdException w:unhideWhenUsed="0" w:uiPriority="60" w:semiHidden="0" w:name="Light Shading Accent 5"/>
     <w:lsdException w:unhideWhenUsed="0" w:uiPriority="61" w:semiHidden="0" w:name="Light List Accent 5"/>
     <w:lsdException w:unhideWhenUsed="0" w:uiPriority="62" w:semiHidden="0" w:name="Light Grid Accent 5"/>
@@ -1657,7 +1673,7 @@
     <w:lsdException w:qFormat="1" w:unhideWhenUsed="0" w:uiPriority="70" w:semiHidden="0" w:name="Dark List Accent 6"/>
     <w:lsdException w:qFormat="1" w:unhideWhenUsed="0" w:uiPriority="71" w:semiHidden="0" w:name="Colorful Shading Accent 6"/>
     <w:lsdException w:qFormat="1" w:unhideWhenUsed="0" w:uiPriority="72" w:semiHidden="0" w:name="Colorful List Accent 6"/>
-    <w:lsdException w:unhideWhenUsed="0" w:uiPriority="73" w:semiHidden="0" w:name="Colorful Grid Accent 6"/>
+    <w:lsdException w:qFormat="1" w:unhideWhenUsed="0" w:uiPriority="73" w:semiHidden="0" w:name="Colorful Grid Accent 6"/>
   </w:latentStyles>
   <w:style w:type="paragraph" w:default="1" w:styleId="1">
     <w:name w:val="Normal"/>
@@ -1994,6 +2010,7 @@
   <w:style w:type="paragraph" w:styleId="24">
     <w:name w:val="Closing"/>
     <w:basedOn w:val="1"/>
+    <w:qFormat/>
     <w:uiPriority w:val="0"/>
     <w:pPr>
       <w:ind w:left="100" w:leftChars="2100"/>
@@ -3263,6 +3280,7 @@
   <w:style w:type="table" w:styleId="100">
     <w:name w:val="Table Classic 4"/>
     <w:basedOn w:val="12"/>
+    <w:qFormat/>
     <w:uiPriority w:val="0"/>
     <w:pPr>
       <w:widowControl w:val="0"/>
@@ -3978,6 +3996,7 @@
   <w:style w:type="table" w:styleId="108">
     <w:name w:val="Table Columns 5"/>
     <w:basedOn w:val="12"/>
+    <w:qFormat/>
     <w:uiPriority w:val="0"/>
     <w:pPr>
       <w:widowControl w:val="0"/>
@@ -4123,6 +4142,7 @@
   <w:style w:type="table" w:styleId="110">
     <w:name w:val="Table Elegant"/>
     <w:basedOn w:val="12"/>
+    <w:qFormat/>
     <w:uiPriority w:val="0"/>
     <w:pPr>
       <w:widowControl w:val="0"/>
@@ -4158,6 +4178,7 @@
   <w:style w:type="table" w:styleId="111">
     <w:name w:val="Table Grid"/>
     <w:basedOn w:val="12"/>
+    <w:qFormat/>
     <w:uiPriority w:val="0"/>
     <w:pPr>
       <w:widowControl w:val="0"/>
@@ -6745,6 +6766,7 @@
   <w:style w:type="table" w:styleId="160">
     <w:name w:val="Light List Accent 2"/>
     <w:basedOn w:val="12"/>
+    <w:qFormat/>
     <w:uiPriority w:val="61"/>
     <w:tblPr>
       <w:tblBorders>
@@ -15268,6 +15290,7 @@
   <w:style w:type="table" w:styleId="246">
     <w:name w:val="Colorful Grid Accent 4"/>
     <w:basedOn w:val="12"/>
+    <w:qFormat/>
     <w:uiPriority w:val="73"/>
     <w:rPr>
       <w:color w:val="000000"/>
@@ -15402,6 +15425,7 @@
   <w:style w:type="table" w:styleId="248">
     <w:name w:val="Colorful Grid Accent 6"/>
     <w:basedOn w:val="12"/>
+    <w:qFormat/>
     <w:uiPriority w:val="73"/>
     <w:rPr>
       <w:color w:val="000000"/>

</xml_diff>

<commit_message>
première partie du cours sur docker
</commit_message>
<xml_diff>
--- a/structure.docx
+++ b/structure.docx
@@ -329,13 +329,14 @@
       <w:pPr>
         <w:numPr>
           <w:ilvl w:val="0"/>
-          <w:numId w:val="12"/>
+          <w:numId w:val="14"/>
         </w:numPr>
         <w:tabs>
-          <w:tab w:val="clear" w:pos="420"/>
+          <w:tab w:val="left" w:pos="420"/>
+          <w:tab w:val="clear" w:pos="840"/>
         </w:tabs>
         <w:bidi w:val="0"/>
-        <w:ind w:left="418" w:leftChars="0" w:hanging="418" w:firstLineChars="0"/>
+        <w:ind w:left="838" w:leftChars="0" w:hanging="418" w:firstLineChars="0"/>
         <w:rPr>
           <w:rFonts w:hint="default"/>
           <w:lang w:val="fr-FR"/>
@@ -346,7 +347,134 @@
           <w:rFonts w:hint="default"/>
           <w:lang w:val="fr-FR"/>
         </w:rPr>
-        <w:t>Création d’un réseau et exécution de 2 containers dans le réseau</w:t>
+        <w:t>docker image ls</w:t>
+      </w:r>
+    </w:p>
+    <w:p>
+      <w:pPr>
+        <w:numPr>
+          <w:ilvl w:val="0"/>
+          <w:numId w:val="14"/>
+        </w:numPr>
+        <w:tabs>
+          <w:tab w:val="left" w:pos="420"/>
+          <w:tab w:val="clear" w:pos="840"/>
+        </w:tabs>
+        <w:bidi w:val="0"/>
+        <w:ind w:left="838" w:leftChars="0" w:hanging="418" w:firstLineChars="0"/>
+        <w:rPr>
+          <w:rFonts w:hint="default"/>
+          <w:lang w:val="fr-FR"/>
+        </w:rPr>
+      </w:pPr>
+      <w:r>
+        <w:rPr>
+          <w:rFonts w:hint="default"/>
+          <w:lang w:val="fr-FR"/>
+        </w:rPr>
+        <w:t>docker pull</w:t>
+      </w:r>
+    </w:p>
+    <w:p>
+      <w:pPr>
+        <w:numPr>
+          <w:ilvl w:val="0"/>
+          <w:numId w:val="14"/>
+        </w:numPr>
+        <w:tabs>
+          <w:tab w:val="left" w:pos="420"/>
+          <w:tab w:val="clear" w:pos="840"/>
+        </w:tabs>
+        <w:bidi w:val="0"/>
+        <w:ind w:left="838" w:leftChars="0" w:hanging="418" w:firstLineChars="0"/>
+        <w:rPr>
+          <w:rFonts w:hint="default"/>
+          <w:lang w:val="fr-FR"/>
+        </w:rPr>
+      </w:pPr>
+      <w:r>
+        <w:rPr>
+          <w:rFonts w:hint="default"/>
+          <w:lang w:val="fr-FR"/>
+        </w:rPr>
+        <w:t>docker ps</w:t>
+      </w:r>
+    </w:p>
+    <w:p>
+      <w:pPr>
+        <w:numPr>
+          <w:ilvl w:val="0"/>
+          <w:numId w:val="14"/>
+        </w:numPr>
+        <w:tabs>
+          <w:tab w:val="left" w:pos="420"/>
+          <w:tab w:val="clear" w:pos="840"/>
+        </w:tabs>
+        <w:bidi w:val="0"/>
+        <w:ind w:left="838" w:leftChars="0" w:hanging="418" w:firstLineChars="0"/>
+        <w:rPr>
+          <w:rFonts w:hint="default"/>
+          <w:lang w:val="fr-FR"/>
+        </w:rPr>
+      </w:pPr>
+      <w:r>
+        <w:rPr>
+          <w:rFonts w:hint="default"/>
+          <w:lang w:val="fr-FR"/>
+        </w:rPr>
+        <w:t xml:space="preserve">docker inspect </w:t>
+      </w:r>
+      <w:bookmarkStart w:id="0" w:name="_GoBack"/>
+      <w:bookmarkEnd w:id="0"/>
+    </w:p>
+    <w:p>
+      <w:pPr>
+        <w:numPr>
+          <w:ilvl w:val="0"/>
+          <w:numId w:val="14"/>
+        </w:numPr>
+        <w:tabs>
+          <w:tab w:val="left" w:pos="420"/>
+          <w:tab w:val="clear" w:pos="840"/>
+        </w:tabs>
+        <w:bidi w:val="0"/>
+        <w:ind w:left="838" w:leftChars="0" w:hanging="418" w:firstLineChars="0"/>
+        <w:rPr>
+          <w:rFonts w:hint="default"/>
+          <w:lang w:val="fr-FR"/>
+        </w:rPr>
+      </w:pPr>
+      <w:r>
+        <w:rPr>
+          <w:rFonts w:hint="default"/>
+          <w:lang w:val="fr-FR"/>
+        </w:rPr>
+        <w:t>docker run</w:t>
+      </w:r>
+    </w:p>
+    <w:p>
+      <w:pPr>
+        <w:numPr>
+          <w:ilvl w:val="0"/>
+          <w:numId w:val="14"/>
+        </w:numPr>
+        <w:tabs>
+          <w:tab w:val="left" w:pos="420"/>
+          <w:tab w:val="clear" w:pos="840"/>
+        </w:tabs>
+        <w:bidi w:val="0"/>
+        <w:ind w:left="838" w:leftChars="0" w:hanging="418" w:firstLineChars="0"/>
+        <w:rPr>
+          <w:rFonts w:hint="default"/>
+          <w:lang w:val="fr-FR"/>
+        </w:rPr>
+      </w:pPr>
+      <w:r>
+        <w:rPr>
+          <w:rFonts w:hint="default"/>
+          <w:lang w:val="fr-FR"/>
+        </w:rPr>
+        <w:t>docker exec</w:t>
       </w:r>
     </w:p>
     <w:p>
@@ -377,6 +505,80 @@
       <w:pPr>
         <w:numPr>
           <w:ilvl w:val="0"/>
+          <w:numId w:val="14"/>
+        </w:numPr>
+        <w:tabs>
+          <w:tab w:val="left" w:pos="420"/>
+          <w:tab w:val="clear" w:pos="840"/>
+        </w:tabs>
+        <w:bidi w:val="0"/>
+        <w:ind w:left="838" w:leftChars="0" w:hanging="418" w:firstLineChars="0"/>
+        <w:rPr>
+          <w:rFonts w:hint="default"/>
+          <w:lang w:val="fr-FR"/>
+        </w:rPr>
+      </w:pPr>
+      <w:r>
+        <w:rPr>
+          <w:rFonts w:hint="default"/>
+          <w:lang w:val="fr-FR"/>
+        </w:rPr>
+        <w:t>docker volume</w:t>
+      </w:r>
+    </w:p>
+    <w:p>
+      <w:pPr>
+        <w:numPr>
+          <w:ilvl w:val="0"/>
+          <w:numId w:val="12"/>
+        </w:numPr>
+        <w:tabs>
+          <w:tab w:val="clear" w:pos="420"/>
+        </w:tabs>
+        <w:bidi w:val="0"/>
+        <w:ind w:left="418" w:leftChars="0" w:hanging="418" w:firstLineChars="0"/>
+        <w:rPr>
+          <w:rFonts w:hint="default"/>
+          <w:lang w:val="fr-FR"/>
+        </w:rPr>
+      </w:pPr>
+      <w:r>
+        <w:rPr>
+          <w:rFonts w:hint="default"/>
+          <w:lang w:val="fr-FR"/>
+        </w:rPr>
+        <w:t>Création d’un réseau et exécution de 2 containers dans le réseau</w:t>
+      </w:r>
+    </w:p>
+    <w:p>
+      <w:pPr>
+        <w:numPr>
+          <w:ilvl w:val="0"/>
+          <w:numId w:val="14"/>
+        </w:numPr>
+        <w:tabs>
+          <w:tab w:val="left" w:pos="420"/>
+          <w:tab w:val="clear" w:pos="840"/>
+        </w:tabs>
+        <w:bidi w:val="0"/>
+        <w:ind w:left="838" w:leftChars="0" w:hanging="418" w:firstLineChars="0"/>
+        <w:rPr>
+          <w:rFonts w:hint="default"/>
+          <w:lang w:val="fr-FR"/>
+        </w:rPr>
+      </w:pPr>
+      <w:r>
+        <w:rPr>
+          <w:rFonts w:hint="default"/>
+          <w:lang w:val="fr-FR"/>
+        </w:rPr>
+        <w:t>docker network</w:t>
+      </w:r>
+    </w:p>
+    <w:p>
+      <w:pPr>
+        <w:numPr>
+          <w:ilvl w:val="0"/>
           <w:numId w:val="12"/>
         </w:numPr>
         <w:tabs>
@@ -395,6 +597,56 @@
           <w:lang w:val="fr-FR"/>
         </w:rPr>
         <w:t>Construction image docker</w:t>
+      </w:r>
+    </w:p>
+    <w:p>
+      <w:pPr>
+        <w:numPr>
+          <w:ilvl w:val="0"/>
+          <w:numId w:val="14"/>
+        </w:numPr>
+        <w:tabs>
+          <w:tab w:val="left" w:pos="420"/>
+          <w:tab w:val="clear" w:pos="840"/>
+        </w:tabs>
+        <w:bidi w:val="0"/>
+        <w:ind w:left="838" w:leftChars="0" w:hanging="418" w:firstLineChars="0"/>
+        <w:rPr>
+          <w:rFonts w:hint="default"/>
+          <w:lang w:val="fr-FR"/>
+        </w:rPr>
+      </w:pPr>
+      <w:r>
+        <w:rPr>
+          <w:rFonts w:hint="default"/>
+          <w:lang w:val="fr-FR"/>
+        </w:rPr>
+        <w:t>docker build</w:t>
+      </w:r>
+    </w:p>
+    <w:p>
+      <w:pPr>
+        <w:numPr>
+          <w:ilvl w:val="0"/>
+          <w:numId w:val="14"/>
+        </w:numPr>
+        <w:tabs>
+          <w:tab w:val="left" w:pos="420"/>
+          <w:tab w:val="clear" w:pos="840"/>
+        </w:tabs>
+        <w:bidi w:val="0"/>
+        <w:ind w:left="838" w:leftChars="0" w:hanging="418" w:firstLineChars="0"/>
+        <w:rPr>
+          <w:rFonts w:hint="default"/>
+          <w:lang w:val="fr-FR"/>
+        </w:rPr>
+      </w:pPr>
+      <w:r>
+        <w:rPr>
+          <w:rFonts w:hint="default"/>
+          <w:lang w:val="fr-FR"/>
+        </w:rPr>
+        <w:t>docker tag</w:t>
       </w:r>
     </w:p>
     <w:p>
@@ -425,6 +677,56 @@
       <w:pPr>
         <w:numPr>
           <w:ilvl w:val="0"/>
+          <w:numId w:val="14"/>
+        </w:numPr>
+        <w:tabs>
+          <w:tab w:val="left" w:pos="420"/>
+          <w:tab w:val="clear" w:pos="840"/>
+        </w:tabs>
+        <w:bidi w:val="0"/>
+        <w:ind w:left="838" w:leftChars="0" w:hanging="418" w:firstLineChars="0"/>
+        <w:rPr>
+          <w:rFonts w:hint="default"/>
+          <w:lang w:val="fr-FR"/>
+        </w:rPr>
+      </w:pPr>
+      <w:r>
+        <w:rPr>
+          <w:rFonts w:hint="default"/>
+          <w:lang w:val="fr-FR"/>
+        </w:rPr>
+        <w:t>docker push</w:t>
+      </w:r>
+    </w:p>
+    <w:p>
+      <w:pPr>
+        <w:numPr>
+          <w:ilvl w:val="0"/>
+          <w:numId w:val="14"/>
+        </w:numPr>
+        <w:tabs>
+          <w:tab w:val="left" w:pos="420"/>
+          <w:tab w:val="clear" w:pos="840"/>
+        </w:tabs>
+        <w:bidi w:val="0"/>
+        <w:ind w:left="838" w:leftChars="0" w:hanging="418" w:firstLineChars="0"/>
+        <w:rPr>
+          <w:rFonts w:hint="default"/>
+          <w:lang w:val="fr-FR"/>
+        </w:rPr>
+      </w:pPr>
+      <w:r>
+        <w:rPr>
+          <w:rFonts w:hint="default"/>
+          <w:lang w:val="fr-FR"/>
+        </w:rPr>
+        <w:t>docker hub</w:t>
+      </w:r>
+    </w:p>
+    <w:p>
+      <w:pPr>
+        <w:numPr>
+          <w:ilvl w:val="0"/>
           <w:numId w:val="12"/>
         </w:numPr>
         <w:tabs>
@@ -443,6 +745,56 @@
           <w:lang w:val="fr-FR"/>
         </w:rPr>
         <w:t>docker-compose</w:t>
+      </w:r>
+    </w:p>
+    <w:p>
+      <w:pPr>
+        <w:numPr>
+          <w:ilvl w:val="0"/>
+          <w:numId w:val="14"/>
+        </w:numPr>
+        <w:tabs>
+          <w:tab w:val="left" w:pos="420"/>
+          <w:tab w:val="clear" w:pos="840"/>
+        </w:tabs>
+        <w:bidi w:val="0"/>
+        <w:ind w:left="838" w:leftChars="0" w:hanging="418" w:firstLineChars="0"/>
+        <w:rPr>
+          <w:rFonts w:hint="default"/>
+          <w:lang w:val="fr-FR"/>
+        </w:rPr>
+      </w:pPr>
+      <w:r>
+        <w:rPr>
+          <w:rFonts w:hint="default"/>
+          <w:lang w:val="fr-FR"/>
+        </w:rPr>
+        <w:t>docker-compose up, stop</w:t>
+      </w:r>
+    </w:p>
+    <w:p>
+      <w:pPr>
+        <w:numPr>
+          <w:ilvl w:val="0"/>
+          <w:numId w:val="14"/>
+        </w:numPr>
+        <w:tabs>
+          <w:tab w:val="left" w:pos="420"/>
+          <w:tab w:val="clear" w:pos="840"/>
+        </w:tabs>
+        <w:bidi w:val="0"/>
+        <w:ind w:left="838" w:leftChars="0" w:hanging="418" w:firstLineChars="0"/>
+        <w:rPr>
+          <w:rFonts w:hint="default"/>
+          <w:lang w:val="fr-FR"/>
+        </w:rPr>
+      </w:pPr>
+      <w:r>
+        <w:rPr>
+          <w:rFonts w:hint="default"/>
+          <w:lang w:val="fr-FR"/>
+        </w:rPr>
+        <w:t>docker attach</w:t>
       </w:r>
     </w:p>
     <w:p>
@@ -509,7 +861,7 @@
       <w:pPr>
         <w:numPr>
           <w:ilvl w:val="0"/>
-          <w:numId w:val="14"/>
+          <w:numId w:val="15"/>
         </w:numPr>
         <w:bidi w:val="0"/>
         <w:ind w:left="420" w:leftChars="0" w:hanging="420" w:firstLineChars="0"/>
@@ -605,7 +957,7 @@
       <w:pPr>
         <w:numPr>
           <w:ilvl w:val="0"/>
-          <w:numId w:val="14"/>
+          <w:numId w:val="15"/>
         </w:numPr>
         <w:bidi w:val="0"/>
         <w:ind w:left="420" w:leftChars="0" w:hanging="420" w:firstLineChars="0"/>
@@ -661,7 +1013,7 @@
       <w:pPr>
         <w:numPr>
           <w:ilvl w:val="0"/>
-          <w:numId w:val="14"/>
+          <w:numId w:val="15"/>
         </w:numPr>
         <w:bidi w:val="0"/>
         <w:ind w:left="420" w:leftChars="0" w:hanging="420" w:firstLineChars="0"/>
@@ -682,7 +1034,7 @@
       <w:pPr>
         <w:numPr>
           <w:ilvl w:val="0"/>
-          <w:numId w:val="14"/>
+          <w:numId w:val="15"/>
         </w:numPr>
         <w:bidi w:val="0"/>
         <w:ind w:left="420" w:leftChars="0" w:hanging="420" w:firstLineChars="0"/>
@@ -703,7 +1055,7 @@
       <w:pPr>
         <w:numPr>
           <w:ilvl w:val="0"/>
-          <w:numId w:val="14"/>
+          <w:numId w:val="15"/>
         </w:numPr>
         <w:bidi w:val="0"/>
         <w:ind w:left="420" w:leftChars="0" w:hanging="420" w:firstLineChars="0"/>
@@ -724,7 +1076,7 @@
       <w:pPr>
         <w:numPr>
           <w:ilvl w:val="0"/>
-          <w:numId w:val="14"/>
+          <w:numId w:val="15"/>
         </w:numPr>
         <w:bidi w:val="0"/>
         <w:ind w:left="420" w:leftChars="0" w:hanging="420" w:firstLineChars="0"/>
@@ -745,7 +1097,7 @@
       <w:pPr>
         <w:numPr>
           <w:ilvl w:val="0"/>
-          <w:numId w:val="14"/>
+          <w:numId w:val="15"/>
         </w:numPr>
         <w:bidi w:val="0"/>
         <w:ind w:left="420" w:leftChars="0" w:hanging="420" w:firstLineChars="0"/>
@@ -766,7 +1118,7 @@
       <w:pPr>
         <w:numPr>
           <w:ilvl w:val="0"/>
-          <w:numId w:val="14"/>
+          <w:numId w:val="15"/>
         </w:numPr>
         <w:bidi w:val="0"/>
         <w:ind w:left="420" w:leftChars="0" w:hanging="420" w:firstLineChars="0"/>
@@ -787,7 +1139,7 @@
       <w:pPr>
         <w:numPr>
           <w:ilvl w:val="0"/>
-          <w:numId w:val="14"/>
+          <w:numId w:val="15"/>
         </w:numPr>
         <w:bidi w:val="0"/>
         <w:ind w:left="420" w:leftChars="0" w:hanging="420" w:firstLineChars="0"/>
@@ -958,7 +1310,9 @@
         </w:tblBorders>
         <w:tblLayout w:type="autofit"/>
         <w:tblCellMar>
+          <w:top w:w="0" w:type="dxa"/>
           <w:left w:w="108" w:type="dxa"/>
+          <w:bottom w:w="0" w:type="dxa"/>
           <w:right w:w="108" w:type="dxa"/>
         </w:tblCellMar>
       </w:tblPr>
@@ -978,7 +1332,9 @@
             <w:insideV w:val="single" w:color="auto" w:sz="4" w:space="0"/>
           </w:tblBorders>
           <w:tblCellMar>
+            <w:top w:w="0" w:type="dxa"/>
             <w:left w:w="108" w:type="dxa"/>
+            <w:bottom w:w="0" w:type="dxa"/>
             <w:right w:w="108" w:type="dxa"/>
           </w:tblCellMar>
         </w:tblPrEx>
@@ -989,6 +1345,7 @@
           </w:tcPr>
           <w:p>
             <w:pPr>
+              <w:widowControl w:val="0"/>
               <w:numPr>
                 <w:ilvl w:val="0"/>
                 <w:numId w:val="0"/>
@@ -1018,6 +1375,7 @@
           </w:tcPr>
           <w:p>
             <w:pPr>
+              <w:widowControl w:val="0"/>
               <w:numPr>
                 <w:ilvl w:val="0"/>
                 <w:numId w:val="0"/>
@@ -1048,6 +1406,7 @@
           </w:tcPr>
           <w:p>
             <w:pPr>
+              <w:widowControl w:val="0"/>
               <w:numPr>
                 <w:ilvl w:val="0"/>
                 <w:numId w:val="0"/>
@@ -1082,6 +1441,12 @@
             <w:insideH w:val="single" w:color="auto" w:sz="4" w:space="0"/>
             <w:insideV w:val="single" w:color="auto" w:sz="4" w:space="0"/>
           </w:tblBorders>
+          <w:tblCellMar>
+            <w:top w:w="0" w:type="dxa"/>
+            <w:left w:w="108" w:type="dxa"/>
+            <w:bottom w:w="0" w:type="dxa"/>
+            <w:right w:w="108" w:type="dxa"/>
+          </w:tblCellMar>
         </w:tblPrEx>
         <w:tc>
           <w:tcPr>
@@ -1091,6 +1456,7 @@
           </w:tcPr>
           <w:p>
             <w:pPr>
+              <w:widowControl w:val="0"/>
               <w:numPr>
                 <w:ilvl w:val="0"/>
                 <w:numId w:val="0"/>
@@ -1120,6 +1486,7 @@
           </w:tcPr>
           <w:p>
             <w:pPr>
+              <w:widowControl w:val="0"/>
               <w:numPr>
                 <w:ilvl w:val="0"/>
                 <w:numId w:val="0"/>
@@ -1140,8 +1507,6 @@
               </w:rPr>
               <w:t>Présentation personnelle , Programme de cours global</w:t>
             </w:r>
-            <w:bookmarkStart w:id="0" w:name="_GoBack"/>
-            <w:bookmarkEnd w:id="0"/>
           </w:p>
         </w:tc>
         <w:tc>
@@ -1152,6 +1517,7 @@
           </w:tcPr>
           <w:p>
             <w:pPr>
+              <w:widowControl w:val="0"/>
               <w:numPr>
                 <w:ilvl w:val="0"/>
                 <w:numId w:val="0"/>
@@ -1187,7 +1553,9 @@
             <w:insideV w:val="single" w:color="auto" w:sz="4" w:space="0"/>
           </w:tblBorders>
           <w:tblCellMar>
+            <w:top w:w="0" w:type="dxa"/>
             <w:left w:w="108" w:type="dxa"/>
+            <w:bottom w:w="0" w:type="dxa"/>
             <w:right w:w="108" w:type="dxa"/>
           </w:tblCellMar>
         </w:tblPrEx>
@@ -1195,11 +1563,11 @@
           <w:tcPr>
             <w:tcW w:w="763" w:type="dxa"/>
             <w:vMerge w:val="continue"/>
-            <w:tcBorders/>
             <w:vAlign w:val="center"/>
           </w:tcPr>
           <w:p>
             <w:pPr>
+              <w:widowControl w:val="0"/>
               <w:numPr>
                 <w:ilvl w:val="0"/>
                 <w:numId w:val="0"/>
@@ -1221,6 +1589,7 @@
           </w:tcPr>
           <w:p>
             <w:pPr>
+              <w:widowControl w:val="0"/>
               <w:numPr>
                 <w:ilvl w:val="0"/>
                 <w:numId w:val="0"/>
@@ -1247,11 +1616,11 @@
           <w:tcPr>
             <w:tcW w:w="2004" w:type="dxa"/>
             <w:vMerge w:val="continue"/>
-            <w:tcBorders/>
             <w:vAlign w:val="center"/>
           </w:tcPr>
           <w:p>
             <w:pPr>
+              <w:widowControl w:val="0"/>
               <w:numPr>
                 <w:ilvl w:val="0"/>
                 <w:numId w:val="0"/>
@@ -1279,7 +1648,9 @@
             <w:insideV w:val="single" w:color="auto" w:sz="4" w:space="0"/>
           </w:tblBorders>
           <w:tblCellMar>
+            <w:top w:w="0" w:type="dxa"/>
             <w:left w:w="108" w:type="dxa"/>
+            <w:bottom w:w="0" w:type="dxa"/>
             <w:right w:w="108" w:type="dxa"/>
           </w:tblCellMar>
         </w:tblPrEx>
@@ -1291,6 +1662,7 @@
           </w:tcPr>
           <w:p>
             <w:pPr>
+              <w:widowControl w:val="0"/>
               <w:numPr>
                 <w:ilvl w:val="0"/>
                 <w:numId w:val="0"/>
@@ -1320,6 +1692,7 @@
           </w:tcPr>
           <w:p>
             <w:pPr>
+              <w:widowControl w:val="0"/>
               <w:numPr>
                 <w:ilvl w:val="0"/>
                 <w:numId w:val="0"/>
@@ -1350,6 +1723,7 @@
           </w:tcPr>
           <w:p>
             <w:pPr>
+              <w:widowControl w:val="0"/>
               <w:numPr>
                 <w:ilvl w:val="0"/>
                 <w:numId w:val="0"/>
@@ -1385,7 +1759,9 @@
             <w:insideV w:val="single" w:color="auto" w:sz="4" w:space="0"/>
           </w:tblBorders>
           <w:tblCellMar>
+            <w:top w:w="0" w:type="dxa"/>
             <w:left w:w="108" w:type="dxa"/>
+            <w:bottom w:w="0" w:type="dxa"/>
             <w:right w:w="108" w:type="dxa"/>
           </w:tblCellMar>
         </w:tblPrEx>
@@ -1393,11 +1769,11 @@
           <w:tcPr>
             <w:tcW w:w="763" w:type="dxa"/>
             <w:vMerge w:val="continue"/>
-            <w:tcBorders/>
             <w:vAlign w:val="center"/>
           </w:tcPr>
           <w:p>
             <w:pPr>
+              <w:widowControl w:val="0"/>
               <w:numPr>
                 <w:ilvl w:val="0"/>
                 <w:numId w:val="0"/>
@@ -1419,6 +1795,7 @@
           </w:tcPr>
           <w:p>
             <w:pPr>
+              <w:widowControl w:val="0"/>
               <w:numPr>
                 <w:ilvl w:val="0"/>
                 <w:numId w:val="0"/>
@@ -1445,11 +1822,11 @@
           <w:tcPr>
             <w:tcW w:w="2004" w:type="dxa"/>
             <w:vMerge w:val="continue"/>
-            <w:tcBorders/>
             <w:vAlign w:val="center"/>
           </w:tcPr>
           <w:p>
             <w:pPr>
+              <w:widowControl w:val="0"/>
               <w:numPr>
                 <w:ilvl w:val="0"/>
                 <w:numId w:val="0"/>
@@ -1477,7 +1854,9 @@
             <w:insideV w:val="single" w:color="auto" w:sz="4" w:space="0"/>
           </w:tblBorders>
           <w:tblCellMar>
+            <w:top w:w="0" w:type="dxa"/>
             <w:left w:w="108" w:type="dxa"/>
+            <w:bottom w:w="0" w:type="dxa"/>
             <w:right w:w="108" w:type="dxa"/>
           </w:tblCellMar>
         </w:tblPrEx>
@@ -1488,6 +1867,7 @@
           </w:tcPr>
           <w:p>
             <w:pPr>
+              <w:widowControl w:val="0"/>
               <w:numPr>
                 <w:ilvl w:val="0"/>
                 <w:numId w:val="0"/>
@@ -1517,6 +1897,7 @@
           </w:tcPr>
           <w:p>
             <w:pPr>
+              <w:widowControl w:val="0"/>
               <w:numPr>
                 <w:ilvl w:val="0"/>
                 <w:numId w:val="0"/>
@@ -1546,6 +1927,7 @@
           </w:tcPr>
           <w:p>
             <w:pPr>
+              <w:widowControl w:val="0"/>
               <w:numPr>
                 <w:ilvl w:val="0"/>
                 <w:numId w:val="0"/>
@@ -1581,7 +1963,9 @@
             <w:insideV w:val="single" w:color="auto" w:sz="4" w:space="0"/>
           </w:tblBorders>
           <w:tblCellMar>
+            <w:top w:w="0" w:type="dxa"/>
             <w:left w:w="108" w:type="dxa"/>
+            <w:bottom w:w="0" w:type="dxa"/>
             <w:right w:w="108" w:type="dxa"/>
           </w:tblCellMar>
         </w:tblPrEx>
@@ -1592,6 +1976,7 @@
           </w:tcPr>
           <w:p>
             <w:pPr>
+              <w:widowControl w:val="0"/>
               <w:numPr>
                 <w:ilvl w:val="0"/>
                 <w:numId w:val="0"/>
@@ -1621,6 +2006,7 @@
           </w:tcPr>
           <w:p>
             <w:pPr>
+              <w:widowControl w:val="0"/>
               <w:numPr>
                 <w:ilvl w:val="0"/>
                 <w:numId w:val="0"/>
@@ -1650,6 +2036,7 @@
           </w:tcPr>
           <w:p>
             <w:pPr>
+              <w:widowControl w:val="0"/>
               <w:numPr>
                 <w:ilvl w:val="0"/>
                 <w:numId w:val="0"/>
@@ -1685,7 +2072,9 @@
             <w:insideV w:val="single" w:color="auto" w:sz="4" w:space="0"/>
           </w:tblBorders>
           <w:tblCellMar>
+            <w:top w:w="0" w:type="dxa"/>
             <w:left w:w="108" w:type="dxa"/>
+            <w:bottom w:w="0" w:type="dxa"/>
             <w:right w:w="108" w:type="dxa"/>
           </w:tblCellMar>
         </w:tblPrEx>
@@ -1696,6 +2085,7 @@
           </w:tcPr>
           <w:p>
             <w:pPr>
+              <w:widowControl w:val="0"/>
               <w:numPr>
                 <w:ilvl w:val="0"/>
                 <w:numId w:val="0"/>
@@ -1725,6 +2115,7 @@
           </w:tcPr>
           <w:p>
             <w:pPr>
+              <w:widowControl w:val="0"/>
               <w:numPr>
                 <w:ilvl w:val="0"/>
                 <w:numId w:val="0"/>
@@ -1754,6 +2145,7 @@
           </w:tcPr>
           <w:p>
             <w:pPr>
+              <w:widowControl w:val="0"/>
               <w:numPr>
                 <w:ilvl w:val="0"/>
                 <w:numId w:val="0"/>
@@ -1789,7 +2181,9 @@
             <w:insideV w:val="single" w:color="auto" w:sz="4" w:space="0"/>
           </w:tblBorders>
           <w:tblCellMar>
+            <w:top w:w="0" w:type="dxa"/>
             <w:left w:w="108" w:type="dxa"/>
+            <w:bottom w:w="0" w:type="dxa"/>
             <w:right w:w="108" w:type="dxa"/>
           </w:tblCellMar>
         </w:tblPrEx>
@@ -1800,6 +2194,7 @@
           </w:tcPr>
           <w:p>
             <w:pPr>
+              <w:widowControl w:val="0"/>
               <w:numPr>
                 <w:ilvl w:val="0"/>
                 <w:numId w:val="0"/>
@@ -1829,6 +2224,7 @@
           </w:tcPr>
           <w:p>
             <w:pPr>
+              <w:widowControl w:val="0"/>
               <w:numPr>
                 <w:ilvl w:val="0"/>
                 <w:numId w:val="0"/>
@@ -1858,6 +2254,7 @@
           </w:tcPr>
           <w:p>
             <w:pPr>
+              <w:widowControl w:val="0"/>
               <w:numPr>
                 <w:ilvl w:val="0"/>
                 <w:numId w:val="0"/>
@@ -1893,7 +2290,9 @@
             <w:insideV w:val="single" w:color="auto" w:sz="4" w:space="0"/>
           </w:tblBorders>
           <w:tblCellMar>
+            <w:top w:w="0" w:type="dxa"/>
             <w:left w:w="108" w:type="dxa"/>
+            <w:bottom w:w="0" w:type="dxa"/>
             <w:right w:w="108" w:type="dxa"/>
           </w:tblCellMar>
         </w:tblPrEx>
@@ -1905,6 +2304,7 @@
           </w:tcPr>
           <w:p>
             <w:pPr>
+              <w:widowControl w:val="0"/>
               <w:numPr>
                 <w:ilvl w:val="0"/>
                 <w:numId w:val="0"/>
@@ -1934,6 +2334,7 @@
           </w:tcPr>
           <w:p>
             <w:pPr>
+              <w:widowControl w:val="0"/>
               <w:numPr>
                 <w:ilvl w:val="0"/>
                 <w:numId w:val="0"/>
@@ -1964,6 +2365,7 @@
           </w:tcPr>
           <w:p>
             <w:pPr>
+              <w:widowControl w:val="0"/>
               <w:numPr>
                 <w:ilvl w:val="0"/>
                 <w:numId w:val="0"/>
@@ -1999,7 +2401,9 @@
             <w:insideV w:val="single" w:color="auto" w:sz="4" w:space="0"/>
           </w:tblBorders>
           <w:tblCellMar>
+            <w:top w:w="0" w:type="dxa"/>
             <w:left w:w="108" w:type="dxa"/>
+            <w:bottom w:w="0" w:type="dxa"/>
             <w:right w:w="108" w:type="dxa"/>
           </w:tblCellMar>
         </w:tblPrEx>
@@ -2007,11 +2411,11 @@
           <w:tcPr>
             <w:tcW w:w="763" w:type="dxa"/>
             <w:vMerge w:val="continue"/>
-            <w:tcBorders/>
             <w:vAlign w:val="center"/>
           </w:tcPr>
           <w:p>
             <w:pPr>
+              <w:widowControl w:val="0"/>
               <w:numPr>
                 <w:ilvl w:val="0"/>
                 <w:numId w:val="0"/>
@@ -2033,6 +2437,7 @@
           </w:tcPr>
           <w:p>
             <w:pPr>
+              <w:widowControl w:val="0"/>
               <w:numPr>
                 <w:ilvl w:val="0"/>
                 <w:numId w:val="0"/>
@@ -2060,11 +2465,11 @@
           <w:tcPr>
             <w:tcW w:w="2004" w:type="dxa"/>
             <w:vMerge w:val="continue"/>
-            <w:tcBorders/>
             <w:vAlign w:val="center"/>
           </w:tcPr>
           <w:p>
             <w:pPr>
+              <w:widowControl w:val="0"/>
               <w:numPr>
                 <w:ilvl w:val="0"/>
                 <w:numId w:val="0"/>
@@ -2134,6 +2539,26 @@
 <file path=word/numbering.xml><?xml version="1.0" encoding="utf-8"?>
 <w:numbering xmlns:wpc="http://schemas.microsoft.com/office/word/2010/wordprocessingCanvas" xmlns:mc="http://schemas.openxmlformats.org/markup-compatibility/2006" xmlns:o="urn:schemas-microsoft-com:office:office" xmlns:r="http://schemas.openxmlformats.org/officeDocument/2006/relationships" xmlns:m="http://schemas.openxmlformats.org/officeDocument/2006/math" xmlns:v="urn:schemas-microsoft-com:vml" xmlns:wp14="http://schemas.microsoft.com/office/word/2010/wordprocessingDrawing" xmlns:wp="http://schemas.openxmlformats.org/drawingml/2006/wordprocessingDrawing" xmlns:w10="urn:schemas-microsoft-com:office:word" xmlns:w="http://schemas.openxmlformats.org/wordprocessingml/2006/main" xmlns:w14="http://schemas.microsoft.com/office/word/2010/wordml" xmlns:wpg="http://schemas.microsoft.com/office/word/2010/wordprocessingGroup" xmlns:wpi="http://schemas.microsoft.com/office/word/2010/wordprocessingInk" xmlns:wne="http://schemas.microsoft.com/office/word/2006/wordml" xmlns:wps="http://schemas.microsoft.com/office/word/2010/wordprocessingShape" xmlns:wpsCustomData="http://www.wps.cn/officeDocument/2013/wpsCustomData" mc:Ignorable="w14 wp14">
   <w:abstractNum w:abstractNumId="0">
+    <w:nsid w:val="AED39D5B"/>
+    <w:multiLevelType w:val="singleLevel"/>
+    <w:tmpl w:val="AED39D5B"/>
+    <w:lvl w:ilvl="0" w:tentative="0">
+      <w:start w:val="1"/>
+      <w:numFmt w:val="bullet"/>
+      <w:lvlText w:val="-"/>
+      <w:lvlJc w:val="left"/>
+      <w:pPr>
+        <w:tabs>
+          <w:tab w:val="left" w:pos="840"/>
+        </w:tabs>
+        <w:ind w:left="838" w:leftChars="0" w:hanging="418" w:firstLineChars="0"/>
+      </w:pPr>
+      <w:rPr>
+        <w:rFonts w:hint="default" w:ascii="Abyssinica SIL" w:hAnsi="Abyssinica SIL" w:cs="Abyssinica SIL"/>
+      </w:rPr>
+    </w:lvl>
+  </w:abstractNum>
+  <w:abstractNum w:abstractNumId="1">
     <w:nsid w:val="BFFB18FC"/>
     <w:multiLevelType w:val="multilevel"/>
     <w:tmpl w:val="BFFB18FC"/>
@@ -2273,7 +2698,7 @@
       </w:rPr>
     </w:lvl>
   </w:abstractNum>
-  <w:abstractNum w:abstractNumId="1">
+  <w:abstractNum w:abstractNumId="2">
     <w:nsid w:val="DF3F8D35"/>
     <w:multiLevelType w:val="singleLevel"/>
     <w:tmpl w:val="DF3F8D35"/>
@@ -2293,7 +2718,7 @@
       </w:rPr>
     </w:lvl>
   </w:abstractNum>
-  <w:abstractNum w:abstractNumId="2">
+  <w:abstractNum w:abstractNumId="3">
     <w:nsid w:val="FEFE6F4D"/>
     <w:multiLevelType w:val="multilevel"/>
     <w:tmpl w:val="FEFE6F4D"/>
@@ -2433,7 +2858,7 @@
       </w:rPr>
     </w:lvl>
   </w:abstractNum>
-  <w:abstractNum w:abstractNumId="3">
+  <w:abstractNum w:abstractNumId="4">
     <w:nsid w:val="FFBF7A01"/>
     <w:multiLevelType w:val="singleLevel"/>
     <w:tmpl w:val="FFBF7A01"/>
@@ -2453,7 +2878,7 @@
       </w:rPr>
     </w:lvl>
   </w:abstractNum>
-  <w:abstractNum w:abstractNumId="4">
+  <w:abstractNum w:abstractNumId="5">
     <w:nsid w:val="FFFFFF7C"/>
     <w:multiLevelType w:val="singleLevel"/>
     <w:tmpl w:val="FFFFFF7C"/>
@@ -2471,7 +2896,7 @@
       </w:pPr>
     </w:lvl>
   </w:abstractNum>
-  <w:abstractNum w:abstractNumId="5">
+  <w:abstractNum w:abstractNumId="6">
     <w:nsid w:val="FFFFFF7D"/>
     <w:multiLevelType w:val="singleLevel"/>
     <w:tmpl w:val="FFFFFF7D"/>
@@ -2489,7 +2914,7 @@
       </w:pPr>
     </w:lvl>
   </w:abstractNum>
-  <w:abstractNum w:abstractNumId="6">
+  <w:abstractNum w:abstractNumId="7">
     <w:nsid w:val="FFFFFF7E"/>
     <w:multiLevelType w:val="singleLevel"/>
     <w:tmpl w:val="FFFFFF7E"/>
@@ -2507,7 +2932,7 @@
       </w:pPr>
     </w:lvl>
   </w:abstractNum>
-  <w:abstractNum w:abstractNumId="7">
+  <w:abstractNum w:abstractNumId="8">
     <w:nsid w:val="FFFFFF7F"/>
     <w:multiLevelType w:val="singleLevel"/>
     <w:tmpl w:val="FFFFFF7F"/>
@@ -2525,7 +2950,7 @@
       </w:pPr>
     </w:lvl>
   </w:abstractNum>
-  <w:abstractNum w:abstractNumId="8">
+  <w:abstractNum w:abstractNumId="9">
     <w:nsid w:val="FFFFFF80"/>
     <w:multiLevelType w:val="singleLevel"/>
     <w:tmpl w:val="FFFFFF80"/>
@@ -2546,7 +2971,7 @@
       </w:rPr>
     </w:lvl>
   </w:abstractNum>
-  <w:abstractNum w:abstractNumId="9">
+  <w:abstractNum w:abstractNumId="10">
     <w:nsid w:val="FFFFFF81"/>
     <w:multiLevelType w:val="singleLevel"/>
     <w:tmpl w:val="FFFFFF81"/>
@@ -2567,7 +2992,7 @@
       </w:rPr>
     </w:lvl>
   </w:abstractNum>
-  <w:abstractNum w:abstractNumId="10">
+  <w:abstractNum w:abstractNumId="11">
     <w:nsid w:val="FFFFFF82"/>
     <w:multiLevelType w:val="singleLevel"/>
     <w:tmpl w:val="FFFFFF82"/>
@@ -2588,7 +3013,7 @@
       </w:rPr>
     </w:lvl>
   </w:abstractNum>
-  <w:abstractNum w:abstractNumId="11">
+  <w:abstractNum w:abstractNumId="12">
     <w:nsid w:val="FFFFFF83"/>
     <w:multiLevelType w:val="singleLevel"/>
     <w:tmpl w:val="FFFFFF83"/>
@@ -2609,7 +3034,7 @@
       </w:rPr>
     </w:lvl>
   </w:abstractNum>
-  <w:abstractNum w:abstractNumId="12">
+  <w:abstractNum w:abstractNumId="13">
     <w:nsid w:val="FFFFFF88"/>
     <w:multiLevelType w:val="singleLevel"/>
     <w:tmpl w:val="FFFFFF88"/>
@@ -2627,7 +3052,7 @@
       </w:pPr>
     </w:lvl>
   </w:abstractNum>
-  <w:abstractNum w:abstractNumId="13">
+  <w:abstractNum w:abstractNumId="14">
     <w:nsid w:val="FFFFFF89"/>
     <w:multiLevelType w:val="singleLevel"/>
     <w:tmpl w:val="FFFFFF89"/>
@@ -2649,46 +3074,49 @@
     </w:lvl>
   </w:abstractNum>
   <w:num w:numId="1">
+    <w:abstractNumId w:val="14"/>
+  </w:num>
+  <w:num w:numId="2">
+    <w:abstractNumId w:val="12"/>
+  </w:num>
+  <w:num w:numId="3">
+    <w:abstractNumId w:val="11"/>
+  </w:num>
+  <w:num w:numId="4">
+    <w:abstractNumId w:val="10"/>
+  </w:num>
+  <w:num w:numId="5">
+    <w:abstractNumId w:val="9"/>
+  </w:num>
+  <w:num w:numId="6">
     <w:abstractNumId w:val="13"/>
   </w:num>
-  <w:num w:numId="2">
-    <w:abstractNumId w:val="11"/>
-  </w:num>
-  <w:num w:numId="3">
-    <w:abstractNumId w:val="10"/>
-  </w:num>
-  <w:num w:numId="4">
-    <w:abstractNumId w:val="9"/>
-  </w:num>
-  <w:num w:numId="5">
+  <w:num w:numId="7">
     <w:abstractNumId w:val="8"/>
   </w:num>
-  <w:num w:numId="6">
-    <w:abstractNumId w:val="12"/>
-  </w:num>
-  <w:num w:numId="7">
+  <w:num w:numId="8">
     <w:abstractNumId w:val="7"/>
   </w:num>
-  <w:num w:numId="8">
+  <w:num w:numId="9">
     <w:abstractNumId w:val="6"/>
   </w:num>
-  <w:num w:numId="9">
+  <w:num w:numId="10">
     <w:abstractNumId w:val="5"/>
   </w:num>
-  <w:num w:numId="10">
+  <w:num w:numId="11">
+    <w:abstractNumId w:val="2"/>
+  </w:num>
+  <w:num w:numId="12">
+    <w:abstractNumId w:val="1"/>
+  </w:num>
+  <w:num w:numId="13">
     <w:abstractNumId w:val="4"/>
   </w:num>
-  <w:num w:numId="11">
-    <w:abstractNumId w:val="1"/>
-  </w:num>
-  <w:num w:numId="12">
+  <w:num w:numId="14">
     <w:abstractNumId w:val="0"/>
   </w:num>
-  <w:num w:numId="13">
+  <w:num w:numId="15">
     <w:abstractNumId w:val="3"/>
-  </w:num>
-  <w:num w:numId="14">
-    <w:abstractNumId w:val="2"/>
   </w:num>
 </w:numbering>
 </file>
@@ -2725,13 +3153,13 @@
     <w:lsdException w:qFormat="1" w:unhideWhenUsed="0" w:uiPriority="0" w:semiHidden="0" w:name="index 9"/>
     <w:lsdException w:qFormat="1" w:unhideWhenUsed="0" w:uiPriority="0" w:semiHidden="0" w:name="toc 1"/>
     <w:lsdException w:qFormat="1" w:unhideWhenUsed="0" w:uiPriority="0" w:semiHidden="0" w:name="toc 2"/>
-    <w:lsdException w:unhideWhenUsed="0" w:uiPriority="0" w:semiHidden="0" w:name="toc 3"/>
-    <w:lsdException w:unhideWhenUsed="0" w:uiPriority="0" w:semiHidden="0" w:name="toc 4"/>
+    <w:lsdException w:qFormat="1" w:unhideWhenUsed="0" w:uiPriority="0" w:semiHidden="0" w:name="toc 3"/>
+    <w:lsdException w:qFormat="1" w:unhideWhenUsed="0" w:uiPriority="0" w:semiHidden="0" w:name="toc 4"/>
     <w:lsdException w:qFormat="1" w:unhideWhenUsed="0" w:uiPriority="0" w:semiHidden="0" w:name="toc 5"/>
-    <w:lsdException w:unhideWhenUsed="0" w:uiPriority="0" w:semiHidden="0" w:name="toc 6"/>
-    <w:lsdException w:unhideWhenUsed="0" w:uiPriority="0" w:semiHidden="0" w:name="toc 7"/>
-    <w:lsdException w:unhideWhenUsed="0" w:uiPriority="0" w:semiHidden="0" w:name="toc 8"/>
-    <w:lsdException w:unhideWhenUsed="0" w:uiPriority="0" w:semiHidden="0" w:name="toc 9"/>
+    <w:lsdException w:qFormat="1" w:unhideWhenUsed="0" w:uiPriority="0" w:semiHidden="0" w:name="toc 6"/>
+    <w:lsdException w:qFormat="1" w:unhideWhenUsed="0" w:uiPriority="0" w:semiHidden="0" w:name="toc 7"/>
+    <w:lsdException w:qFormat="1" w:unhideWhenUsed="0" w:uiPriority="0" w:semiHidden="0" w:name="toc 8"/>
+    <w:lsdException w:qFormat="1" w:unhideWhenUsed="0" w:uiPriority="0" w:semiHidden="0" w:name="toc 9"/>
     <w:lsdException w:qFormat="1" w:unhideWhenUsed="0" w:uiPriority="0" w:semiHidden="0" w:name="Normal Indent"/>
     <w:lsdException w:qFormat="1" w:unhideWhenUsed="0" w:uiPriority="0" w:semiHidden="0" w:name="footnote text"/>
     <w:lsdException w:qFormat="1" w:unhideWhenUsed="0" w:uiPriority="0" w:semiHidden="0" w:name="annotation text"/>
@@ -2750,7 +3178,7 @@
     <w:lsdException w:qFormat="1" w:unhideWhenUsed="0" w:uiPriority="0" w:semiHidden="0" w:name="endnote text"/>
     <w:lsdException w:qFormat="1" w:unhideWhenUsed="0" w:uiPriority="0" w:semiHidden="0" w:name="table of authorities"/>
     <w:lsdException w:qFormat="1" w:unhideWhenUsed="0" w:uiPriority="0" w:semiHidden="0" w:name="macro"/>
-    <w:lsdException w:unhideWhenUsed="0" w:uiPriority="0" w:semiHidden="0" w:name="toa heading"/>
+    <w:lsdException w:qFormat="1" w:unhideWhenUsed="0" w:uiPriority="0" w:semiHidden="0" w:name="toa heading"/>
     <w:lsdException w:qFormat="1" w:unhideWhenUsed="0" w:uiPriority="0" w:semiHidden="0" w:name="List"/>
     <w:lsdException w:qFormat="1" w:unhideWhenUsed="0" w:uiPriority="0" w:semiHidden="0" w:name="List Bullet"/>
     <w:lsdException w:qFormat="1" w:unhideWhenUsed="0" w:uiPriority="0" w:semiHidden="0" w:name="List Number"/>
@@ -2768,7 +3196,7 @@
     <w:lsdException w:qFormat="1" w:unhideWhenUsed="0" w:uiPriority="0" w:semiHidden="0" w:name="List Number 5"/>
     <w:lsdException w:qFormat="1" w:unhideWhenUsed="0" w:uiPriority="0" w:semiHidden="0" w:name="Title"/>
     <w:lsdException w:qFormat="1" w:unhideWhenUsed="0" w:uiPriority="0" w:semiHidden="0" w:name="Closing"/>
-    <w:lsdException w:unhideWhenUsed="0" w:uiPriority="0" w:semiHidden="0" w:name="Signature"/>
+    <w:lsdException w:qFormat="1" w:unhideWhenUsed="0" w:uiPriority="0" w:semiHidden="0" w:name="Signature"/>
     <w:lsdException w:qFormat="1" w:unhideWhenUsed="0" w:uiPriority="0" w:name="Default Paragraph Font"/>
     <w:lsdException w:qFormat="1" w:unhideWhenUsed="0" w:uiPriority="0" w:semiHidden="0" w:name="Body Text"/>
     <w:lsdException w:qFormat="1" w:unhideWhenUsed="0" w:uiPriority="0" w:semiHidden="0" w:name="Body Text Indent"/>
@@ -2777,7 +3205,7 @@
     <w:lsdException w:qFormat="1" w:unhideWhenUsed="0" w:uiPriority="0" w:semiHidden="0" w:name="List Continue 3"/>
     <w:lsdException w:qFormat="1" w:unhideWhenUsed="0" w:uiPriority="0" w:semiHidden="0" w:name="List Continue 4"/>
     <w:lsdException w:qFormat="1" w:unhideWhenUsed="0" w:uiPriority="0" w:semiHidden="0" w:name="List Continue 5"/>
-    <w:lsdException w:unhideWhenUsed="0" w:uiPriority="0" w:semiHidden="0" w:name="Message Header"/>
+    <w:lsdException w:qFormat="1" w:unhideWhenUsed="0" w:uiPriority="0" w:semiHidden="0" w:name="Message Header"/>
     <w:lsdException w:qFormat="1" w:unhideWhenUsed="0" w:uiPriority="0" w:semiHidden="0" w:name="Subtitle"/>
     <w:lsdException w:qFormat="1" w:unhideWhenUsed="0" w:uiPriority="0" w:semiHidden="0" w:name="Salutation"/>
     <w:lsdException w:qFormat="1" w:unhideWhenUsed="0" w:uiPriority="0" w:semiHidden="0" w:name="Date"/>
@@ -2809,23 +3237,23 @@
     <w:lsdException w:qFormat="1" w:unhideWhenUsed="0" w:uiPriority="0" w:semiHidden="0" w:name="HTML Variable"/>
     <w:lsdException w:qFormat="1" w:unhideWhenUsed="0" w:uiPriority="0" w:name="Normal Table"/>
     <w:lsdException w:qFormat="1" w:unhideWhenUsed="0" w:uiPriority="0" w:semiHidden="0" w:name="annotation subject"/>
-    <w:lsdException w:unhideWhenUsed="0" w:uiPriority="0" w:semiHidden="0" w:name="Table Simple 1"/>
-    <w:lsdException w:unhideWhenUsed="0" w:uiPriority="0" w:semiHidden="0" w:name="Table Simple 2"/>
-    <w:lsdException w:unhideWhenUsed="0" w:uiPriority="0" w:semiHidden="0" w:name="Table Simple 3"/>
-    <w:lsdException w:unhideWhenUsed="0" w:uiPriority="0" w:semiHidden="0" w:name="Table Classic 1"/>
+    <w:lsdException w:qFormat="1" w:unhideWhenUsed="0" w:uiPriority="0" w:semiHidden="0" w:name="Table Simple 1"/>
+    <w:lsdException w:qFormat="1" w:unhideWhenUsed="0" w:uiPriority="0" w:semiHidden="0" w:name="Table Simple 2"/>
+    <w:lsdException w:qFormat="1" w:unhideWhenUsed="0" w:uiPriority="0" w:semiHidden="0" w:name="Table Simple 3"/>
+    <w:lsdException w:qFormat="1" w:unhideWhenUsed="0" w:uiPriority="0" w:semiHidden="0" w:name="Table Classic 1"/>
     <w:lsdException w:qFormat="1" w:unhideWhenUsed="0" w:uiPriority="0" w:semiHidden="0" w:name="Table Classic 2"/>
     <w:lsdException w:qFormat="1" w:unhideWhenUsed="0" w:uiPriority="0" w:semiHidden="0" w:name="Table Classic 3"/>
     <w:lsdException w:qFormat="1" w:unhideWhenUsed="0" w:uiPriority="0" w:semiHidden="0" w:name="Table Classic 4"/>
     <w:lsdException w:qFormat="1" w:unhideWhenUsed="0" w:uiPriority="0" w:semiHidden="0" w:name="Table Colorful 1"/>
     <w:lsdException w:qFormat="1" w:unhideWhenUsed="0" w:uiPriority="0" w:semiHidden="0" w:name="Table Colorful 2"/>
-    <w:lsdException w:unhideWhenUsed="0" w:uiPriority="0" w:semiHidden="0" w:name="Table Colorful 3"/>
+    <w:lsdException w:qFormat="1" w:unhideWhenUsed="0" w:uiPriority="0" w:semiHidden="0" w:name="Table Colorful 3"/>
     <w:lsdException w:qFormat="1" w:unhideWhenUsed="0" w:uiPriority="0" w:semiHidden="0" w:name="Table Columns 1"/>
     <w:lsdException w:qFormat="1" w:unhideWhenUsed="0" w:uiPriority="0" w:semiHidden="0" w:name="Table Columns 2"/>
-    <w:lsdException w:unhideWhenUsed="0" w:uiPriority="0" w:semiHidden="0" w:name="Table Columns 3"/>
-    <w:lsdException w:unhideWhenUsed="0" w:uiPriority="0" w:semiHidden="0" w:name="Table Columns 4"/>
+    <w:lsdException w:qFormat="1" w:unhideWhenUsed="0" w:uiPriority="0" w:semiHidden="0" w:name="Table Columns 3"/>
+    <w:lsdException w:qFormat="1" w:unhideWhenUsed="0" w:uiPriority="0" w:semiHidden="0" w:name="Table Columns 4"/>
     <w:lsdException w:qFormat="1" w:unhideWhenUsed="0" w:uiPriority="0" w:semiHidden="0" w:name="Table Columns 5"/>
     <w:lsdException w:qFormat="1" w:unhideWhenUsed="0" w:uiPriority="0" w:semiHidden="0" w:name="Table Grid 1"/>
-    <w:lsdException w:unhideWhenUsed="0" w:uiPriority="0" w:semiHidden="0" w:name="Table Grid 2"/>
+    <w:lsdException w:qFormat="1" w:unhideWhenUsed="0" w:uiPriority="0" w:semiHidden="0" w:name="Table Grid 2"/>
     <w:lsdException w:qFormat="1" w:unhideWhenUsed="0" w:uiPriority="0" w:semiHidden="0" w:name="Table Grid 3"/>
     <w:lsdException w:qFormat="1" w:unhideWhenUsed="0" w:uiPriority="0" w:semiHidden="0" w:name="Table Grid 4"/>
     <w:lsdException w:qFormat="1" w:unhideWhenUsed="0" w:uiPriority="0" w:semiHidden="0" w:name="Table Grid 5"/>
@@ -2833,29 +3261,29 @@
     <w:lsdException w:qFormat="1" w:unhideWhenUsed="0" w:uiPriority="0" w:semiHidden="0" w:name="Table Grid 7"/>
     <w:lsdException w:qFormat="1" w:unhideWhenUsed="0" w:uiPriority="0" w:semiHidden="0" w:name="Table Grid 8"/>
     <w:lsdException w:qFormat="1" w:unhideWhenUsed="0" w:uiPriority="0" w:semiHidden="0" w:name="Table List 1"/>
-    <w:lsdException w:unhideWhenUsed="0" w:uiPriority="0" w:semiHidden="0" w:name="Table List 2"/>
+    <w:lsdException w:qFormat="1" w:unhideWhenUsed="0" w:uiPriority="0" w:semiHidden="0" w:name="Table List 2"/>
     <w:lsdException w:qFormat="1" w:unhideWhenUsed="0" w:uiPriority="0" w:semiHidden="0" w:name="Table List 3"/>
-    <w:lsdException w:unhideWhenUsed="0" w:uiPriority="0" w:semiHidden="0" w:name="Table List 4"/>
-    <w:lsdException w:unhideWhenUsed="0" w:uiPriority="0" w:semiHidden="0" w:name="Table List 5"/>
-    <w:lsdException w:unhideWhenUsed="0" w:uiPriority="0" w:semiHidden="0" w:name="Table List 6"/>
-    <w:lsdException w:unhideWhenUsed="0" w:uiPriority="0" w:semiHidden="0" w:name="Table List 7"/>
-    <w:lsdException w:unhideWhenUsed="0" w:uiPriority="0" w:semiHidden="0" w:name="Table List 8"/>
-    <w:lsdException w:unhideWhenUsed="0" w:uiPriority="0" w:semiHidden="0" w:name="Table 3D effects 1"/>
-    <w:lsdException w:unhideWhenUsed="0" w:uiPriority="0" w:semiHidden="0" w:name="Table 3D effects 2"/>
-    <w:lsdException w:unhideWhenUsed="0" w:uiPriority="0" w:semiHidden="0" w:name="Table 3D effects 3"/>
+    <w:lsdException w:qFormat="1" w:unhideWhenUsed="0" w:uiPriority="0" w:semiHidden="0" w:name="Table List 4"/>
+    <w:lsdException w:qFormat="1" w:unhideWhenUsed="0" w:uiPriority="0" w:semiHidden="0" w:name="Table List 5"/>
+    <w:lsdException w:qFormat="1" w:unhideWhenUsed="0" w:uiPriority="0" w:semiHidden="0" w:name="Table List 6"/>
+    <w:lsdException w:qFormat="1" w:unhideWhenUsed="0" w:uiPriority="0" w:semiHidden="0" w:name="Table List 7"/>
+    <w:lsdException w:qFormat="1" w:unhideWhenUsed="0" w:uiPriority="0" w:semiHidden="0" w:name="Table List 8"/>
+    <w:lsdException w:qFormat="1" w:unhideWhenUsed="0" w:uiPriority="0" w:semiHidden="0" w:name="Table 3D effects 1"/>
+    <w:lsdException w:qFormat="1" w:unhideWhenUsed="0" w:uiPriority="0" w:semiHidden="0" w:name="Table 3D effects 2"/>
+    <w:lsdException w:qFormat="1" w:unhideWhenUsed="0" w:uiPriority="0" w:semiHidden="0" w:name="Table 3D effects 3"/>
     <w:lsdException w:qFormat="1" w:unhideWhenUsed="0" w:uiPriority="0" w:semiHidden="0" w:name="Table Contemporary"/>
     <w:lsdException w:qFormat="1" w:unhideWhenUsed="0" w:uiPriority="0" w:semiHidden="0" w:name="Table Elegant"/>
-    <w:lsdException w:unhideWhenUsed="0" w:uiPriority="0" w:semiHidden="0" w:name="Table Professional"/>
-    <w:lsdException w:unhideWhenUsed="0" w:uiPriority="0" w:semiHidden="0" w:name="Table Subtle 1"/>
-    <w:lsdException w:unhideWhenUsed="0" w:uiPriority="0" w:semiHidden="0" w:name="Table Subtle 2"/>
-    <w:lsdException w:unhideWhenUsed="0" w:uiPriority="0" w:semiHidden="0" w:name="Table Web 1"/>
-    <w:lsdException w:unhideWhenUsed="0" w:uiPriority="0" w:semiHidden="0" w:name="Table Web 2"/>
-    <w:lsdException w:unhideWhenUsed="0" w:uiPriority="0" w:semiHidden="0" w:name="Table Web 3"/>
+    <w:lsdException w:qFormat="1" w:unhideWhenUsed="0" w:uiPriority="0" w:semiHidden="0" w:name="Table Professional"/>
+    <w:lsdException w:qFormat="1" w:unhideWhenUsed="0" w:uiPriority="0" w:semiHidden="0" w:name="Table Subtle 1"/>
+    <w:lsdException w:qFormat="1" w:unhideWhenUsed="0" w:uiPriority="0" w:semiHidden="0" w:name="Table Subtle 2"/>
+    <w:lsdException w:qFormat="1" w:unhideWhenUsed="0" w:uiPriority="0" w:semiHidden="0" w:name="Table Web 1"/>
+    <w:lsdException w:qFormat="1" w:unhideWhenUsed="0" w:uiPriority="0" w:semiHidden="0" w:name="Table Web 2"/>
+    <w:lsdException w:qFormat="1" w:unhideWhenUsed="0" w:uiPriority="0" w:semiHidden="0" w:name="Table Web 3"/>
     <w:lsdException w:qFormat="1" w:unhideWhenUsed="0" w:uiPriority="0" w:semiHidden="0" w:name="Balloon Text"/>
     <w:lsdException w:qFormat="1" w:unhideWhenUsed="0" w:uiPriority="0" w:semiHidden="0" w:name="Table Grid"/>
-    <w:lsdException w:unhideWhenUsed="0" w:uiPriority="0" w:semiHidden="0" w:name="Table Theme"/>
-    <w:lsdException w:unhideWhenUsed="0" w:uiPriority="60" w:semiHidden="0" w:name="Light Shading"/>
-    <w:lsdException w:unhideWhenUsed="0" w:uiPriority="61" w:semiHidden="0" w:name="Light List"/>
+    <w:lsdException w:qFormat="1" w:unhideWhenUsed="0" w:uiPriority="0" w:semiHidden="0" w:name="Table Theme"/>
+    <w:lsdException w:qFormat="1" w:unhideWhenUsed="0" w:uiPriority="60" w:semiHidden="0" w:name="Light Shading"/>
+    <w:lsdException w:qFormat="1" w:unhideWhenUsed="0" w:uiPriority="61" w:semiHidden="0" w:name="Light List"/>
     <w:lsdException w:unhideWhenUsed="0" w:uiPriority="62" w:semiHidden="0" w:name="Light Grid"/>
     <w:lsdException w:unhideWhenUsed="0" w:uiPriority="63" w:semiHidden="0" w:name="Medium Shading 1"/>
     <w:lsdException w:qFormat="1" w:unhideWhenUsed="0" w:uiPriority="64" w:semiHidden="0" w:name="Medium Shading 2"/>
@@ -2863,13 +3291,13 @@
     <w:lsdException w:unhideWhenUsed="0" w:uiPriority="66" w:semiHidden="0" w:name="Medium List 2"/>
     <w:lsdException w:qFormat="1" w:unhideWhenUsed="0" w:uiPriority="67" w:semiHidden="0" w:name="Medium Grid 1"/>
     <w:lsdException w:qFormat="1" w:unhideWhenUsed="0" w:uiPriority="68" w:semiHidden="0" w:name="Medium Grid 2"/>
-    <w:lsdException w:unhideWhenUsed="0" w:uiPriority="69" w:semiHidden="0" w:name="Medium Grid 3"/>
-    <w:lsdException w:unhideWhenUsed="0" w:uiPriority="70" w:semiHidden="0" w:name="Dark List"/>
+    <w:lsdException w:qFormat="1" w:unhideWhenUsed="0" w:uiPriority="69" w:semiHidden="0" w:name="Medium Grid 3"/>
+    <w:lsdException w:qFormat="1" w:unhideWhenUsed="0" w:uiPriority="70" w:semiHidden="0" w:name="Dark List"/>
     <w:lsdException w:qFormat="1" w:unhideWhenUsed="0" w:uiPriority="71" w:semiHidden="0" w:name="Colorful Shading"/>
     <w:lsdException w:qFormat="1" w:unhideWhenUsed="0" w:uiPriority="72" w:semiHidden="0" w:name="Colorful List"/>
     <w:lsdException w:qFormat="1" w:unhideWhenUsed="0" w:uiPriority="73" w:semiHidden="0" w:name="Colorful Grid"/>
-    <w:lsdException w:unhideWhenUsed="0" w:uiPriority="60" w:semiHidden="0" w:name="Light Shading Accent 1"/>
-    <w:lsdException w:unhideWhenUsed="0" w:uiPriority="61" w:semiHidden="0" w:name="Light List Accent 1"/>
+    <w:lsdException w:qFormat="1" w:unhideWhenUsed="0" w:uiPriority="60" w:semiHidden="0" w:name="Light Shading Accent 1"/>
+    <w:lsdException w:qFormat="1" w:unhideWhenUsed="0" w:uiPriority="61" w:semiHidden="0" w:name="Light List Accent 1"/>
     <w:lsdException w:qFormat="1" w:unhideWhenUsed="0" w:uiPriority="62" w:semiHidden="0" w:name="Light Grid Accent 1"/>
     <w:lsdException w:qFormat="1" w:unhideWhenUsed="0" w:uiPriority="63" w:semiHidden="0" w:name="Medium Shading 1 Accent 1"/>
     <w:lsdException w:unhideWhenUsed="0" w:uiPriority="64" w:semiHidden="0" w:name="Medium Shading 2 Accent 1"/>
@@ -2877,11 +3305,11 @@
     <w:lsdException w:unhideWhenUsed="0" w:uiPriority="66" w:semiHidden="0" w:name="Medium List 2 Accent 1"/>
     <w:lsdException w:unhideWhenUsed="0" w:uiPriority="67" w:semiHidden="0" w:name="Medium Grid 1 Accent 1"/>
     <w:lsdException w:unhideWhenUsed="0" w:uiPriority="68" w:semiHidden="0" w:name="Medium Grid 2 Accent 1"/>
-    <w:lsdException w:unhideWhenUsed="0" w:uiPriority="69" w:semiHidden="0" w:name="Medium Grid 3 Accent 1"/>
+    <w:lsdException w:qFormat="1" w:unhideWhenUsed="0" w:uiPriority="69" w:semiHidden="0" w:name="Medium Grid 3 Accent 1"/>
     <w:lsdException w:qFormat="1" w:unhideWhenUsed="0" w:uiPriority="70" w:semiHidden="0" w:name="Dark List Accent 1"/>
     <w:lsdException w:qFormat="1" w:unhideWhenUsed="0" w:uiPriority="71" w:semiHidden="0" w:name="Colorful Shading Accent 1"/>
     <w:lsdException w:qFormat="1" w:unhideWhenUsed="0" w:uiPriority="72" w:semiHidden="0" w:name="Colorful List Accent 1"/>
-    <w:lsdException w:unhideWhenUsed="0" w:uiPriority="73" w:semiHidden="0" w:name="Colorful Grid Accent 1"/>
+    <w:lsdException w:qFormat="1" w:unhideWhenUsed="0" w:uiPriority="73" w:semiHidden="0" w:name="Colorful Grid Accent 1"/>
     <w:lsdException w:qFormat="1" w:unhideWhenUsed="0" w:uiPriority="60" w:semiHidden="0" w:name="Light Shading Accent 2"/>
     <w:lsdException w:qFormat="1" w:unhideWhenUsed="0" w:uiPriority="61" w:semiHidden="0" w:name="Light List Accent 2"/>
     <w:lsdException w:unhideWhenUsed="0" w:uiPriority="62" w:semiHidden="0" w:name="Light Grid Accent 2"/>
@@ -2892,12 +3320,12 @@
     <w:lsdException w:unhideWhenUsed="0" w:uiPriority="67" w:semiHidden="0" w:name="Medium Grid 1 Accent 2"/>
     <w:lsdException w:unhideWhenUsed="0" w:uiPriority="68" w:semiHidden="0" w:name="Medium Grid 2 Accent 2"/>
     <w:lsdException w:qFormat="1" w:unhideWhenUsed="0" w:uiPriority="69" w:semiHidden="0" w:name="Medium Grid 3 Accent 2"/>
-    <w:lsdException w:unhideWhenUsed="0" w:uiPriority="70" w:semiHidden="0" w:name="Dark List Accent 2"/>
+    <w:lsdException w:qFormat="1" w:unhideWhenUsed="0" w:uiPriority="70" w:semiHidden="0" w:name="Dark List Accent 2"/>
     <w:lsdException w:qFormat="1" w:unhideWhenUsed="0" w:uiPriority="71" w:semiHidden="0" w:name="Colorful Shading Accent 2"/>
     <w:lsdException w:qFormat="1" w:unhideWhenUsed="0" w:uiPriority="72" w:semiHidden="0" w:name="Colorful List Accent 2"/>
     <w:lsdException w:qFormat="1" w:unhideWhenUsed="0" w:uiPriority="73" w:semiHidden="0" w:name="Colorful Grid Accent 2"/>
     <w:lsdException w:qFormat="1" w:unhideWhenUsed="0" w:uiPriority="60" w:semiHidden="0" w:name="Light Shading Accent 3"/>
-    <w:lsdException w:unhideWhenUsed="0" w:uiPriority="61" w:semiHidden="0" w:name="Light List Accent 3"/>
+    <w:lsdException w:qFormat="1" w:unhideWhenUsed="0" w:uiPriority="61" w:semiHidden="0" w:name="Light List Accent 3"/>
     <w:lsdException w:unhideWhenUsed="0" w:uiPriority="62" w:semiHidden="0" w:name="Light Grid Accent 3"/>
     <w:lsdException w:qFormat="1" w:unhideWhenUsed="0" w:uiPriority="63" w:semiHidden="0" w:name="Medium Shading 1 Accent 3"/>
     <w:lsdException w:unhideWhenUsed="0" w:uiPriority="64" w:semiHidden="0" w:name="Medium Shading 2 Accent 3"/>
@@ -2905,12 +3333,12 @@
     <w:lsdException w:unhideWhenUsed="0" w:uiPriority="66" w:semiHidden="0" w:name="Medium List 2 Accent 3"/>
     <w:lsdException w:qFormat="1" w:unhideWhenUsed="0" w:uiPriority="67" w:semiHidden="0" w:name="Medium Grid 1 Accent 3"/>
     <w:lsdException w:unhideWhenUsed="0" w:uiPriority="68" w:semiHidden="0" w:name="Medium Grid 2 Accent 3"/>
-    <w:lsdException w:unhideWhenUsed="0" w:uiPriority="69" w:semiHidden="0" w:name="Medium Grid 3 Accent 3"/>
+    <w:lsdException w:qFormat="1" w:unhideWhenUsed="0" w:uiPriority="69" w:semiHidden="0" w:name="Medium Grid 3 Accent 3"/>
     <w:lsdException w:qFormat="1" w:unhideWhenUsed="0" w:uiPriority="70" w:semiHidden="0" w:name="Dark List Accent 3"/>
     <w:lsdException w:qFormat="1" w:unhideWhenUsed="0" w:uiPriority="71" w:semiHidden="0" w:name="Colorful Shading Accent 3"/>
     <w:lsdException w:qFormat="1" w:unhideWhenUsed="0" w:uiPriority="72" w:semiHidden="0" w:name="Colorful List Accent 3"/>
     <w:lsdException w:qFormat="1" w:unhideWhenUsed="0" w:uiPriority="73" w:semiHidden="0" w:name="Colorful Grid Accent 3"/>
-    <w:lsdException w:unhideWhenUsed="0" w:uiPriority="60" w:semiHidden="0" w:name="Light Shading Accent 4"/>
+    <w:lsdException w:qFormat="1" w:unhideWhenUsed="0" w:uiPriority="60" w:semiHidden="0" w:name="Light Shading Accent 4"/>
     <w:lsdException w:qFormat="1" w:unhideWhenUsed="0" w:uiPriority="61" w:semiHidden="0" w:name="Light List Accent 4"/>
     <w:lsdException w:unhideWhenUsed="0" w:uiPriority="62" w:semiHidden="0" w:name="Light Grid Accent 4"/>
     <w:lsdException w:unhideWhenUsed="0" w:uiPriority="63" w:semiHidden="0" w:name="Medium Shading 1 Accent 4"/>
@@ -2918,35 +3346,35 @@
     <w:lsdException w:unhideWhenUsed="0" w:uiPriority="65" w:semiHidden="0" w:name="Medium List 1 Accent 4"/>
     <w:lsdException w:unhideWhenUsed="0" w:uiPriority="66" w:semiHidden="0" w:name="Medium List 2 Accent 4"/>
     <w:lsdException w:qFormat="1" w:unhideWhenUsed="0" w:uiPriority="67" w:semiHidden="0" w:name="Medium Grid 1 Accent 4"/>
-    <w:lsdException w:unhideWhenUsed="0" w:uiPriority="68" w:semiHidden="0" w:name="Medium Grid 2 Accent 4"/>
+    <w:lsdException w:qFormat="1" w:unhideWhenUsed="0" w:uiPriority="68" w:semiHidden="0" w:name="Medium Grid 2 Accent 4"/>
     <w:lsdException w:qFormat="1" w:unhideWhenUsed="0" w:uiPriority="69" w:semiHidden="0" w:name="Medium Grid 3 Accent 4"/>
-    <w:lsdException w:unhideWhenUsed="0" w:uiPriority="70" w:semiHidden="0" w:name="Dark List Accent 4"/>
+    <w:lsdException w:qFormat="1" w:unhideWhenUsed="0" w:uiPriority="70" w:semiHidden="0" w:name="Dark List Accent 4"/>
     <w:lsdException w:qFormat="1" w:unhideWhenUsed="0" w:uiPriority="71" w:semiHidden="0" w:name="Colorful Shading Accent 4"/>
     <w:lsdException w:qFormat="1" w:unhideWhenUsed="0" w:uiPriority="72" w:semiHidden="0" w:name="Colorful List Accent 4"/>
     <w:lsdException w:qFormat="1" w:unhideWhenUsed="0" w:uiPriority="73" w:semiHidden="0" w:name="Colorful Grid Accent 4"/>
-    <w:lsdException w:unhideWhenUsed="0" w:uiPriority="60" w:semiHidden="0" w:name="Light Shading Accent 5"/>
-    <w:lsdException w:unhideWhenUsed="0" w:uiPriority="61" w:semiHidden="0" w:name="Light List Accent 5"/>
+    <w:lsdException w:qFormat="1" w:unhideWhenUsed="0" w:uiPriority="60" w:semiHidden="0" w:name="Light Shading Accent 5"/>
+    <w:lsdException w:qFormat="1" w:unhideWhenUsed="0" w:uiPriority="61" w:semiHidden="0" w:name="Light List Accent 5"/>
     <w:lsdException w:unhideWhenUsed="0" w:uiPriority="62" w:semiHidden="0" w:name="Light Grid Accent 5"/>
     <w:lsdException w:unhideWhenUsed="0" w:uiPriority="63" w:semiHidden="0" w:name="Medium Shading 1 Accent 5"/>
     <w:lsdException w:unhideWhenUsed="0" w:uiPriority="64" w:semiHidden="0" w:name="Medium Shading 2 Accent 5"/>
     <w:lsdException w:unhideWhenUsed="0" w:uiPriority="65" w:semiHidden="0" w:name="Medium List 1 Accent 5"/>
     <w:lsdException w:unhideWhenUsed="0" w:uiPriority="66" w:semiHidden="0" w:name="Medium List 2 Accent 5"/>
     <w:lsdException w:unhideWhenUsed="0" w:uiPriority="67" w:semiHidden="0" w:name="Medium Grid 1 Accent 5"/>
-    <w:lsdException w:unhideWhenUsed="0" w:uiPriority="68" w:semiHidden="0" w:name="Medium Grid 2 Accent 5"/>
-    <w:lsdException w:unhideWhenUsed="0" w:uiPriority="69" w:semiHidden="0" w:name="Medium Grid 3 Accent 5"/>
+    <w:lsdException w:qFormat="1" w:unhideWhenUsed="0" w:uiPriority="68" w:semiHidden="0" w:name="Medium Grid 2 Accent 5"/>
+    <w:lsdException w:qFormat="1" w:unhideWhenUsed="0" w:uiPriority="69" w:semiHidden="0" w:name="Medium Grid 3 Accent 5"/>
     <w:lsdException w:qFormat="1" w:unhideWhenUsed="0" w:uiPriority="70" w:semiHidden="0" w:name="Dark List Accent 5"/>
     <w:lsdException w:qFormat="1" w:unhideWhenUsed="0" w:uiPriority="71" w:semiHidden="0" w:name="Colorful Shading Accent 5"/>
     <w:lsdException w:qFormat="1" w:unhideWhenUsed="0" w:uiPriority="72" w:semiHidden="0" w:name="Colorful List Accent 5"/>
-    <w:lsdException w:unhideWhenUsed="0" w:uiPriority="73" w:semiHidden="0" w:name="Colorful Grid Accent 5"/>
-    <w:lsdException w:unhideWhenUsed="0" w:uiPriority="60" w:semiHidden="0" w:name="Light Shading Accent 6"/>
-    <w:lsdException w:unhideWhenUsed="0" w:uiPriority="61" w:semiHidden="0" w:name="Light List Accent 6"/>
+    <w:lsdException w:qFormat="1" w:unhideWhenUsed="0" w:uiPriority="73" w:semiHidden="0" w:name="Colorful Grid Accent 5"/>
+    <w:lsdException w:qFormat="1" w:unhideWhenUsed="0" w:uiPriority="60" w:semiHidden="0" w:name="Light Shading Accent 6"/>
+    <w:lsdException w:qFormat="1" w:unhideWhenUsed="0" w:uiPriority="61" w:semiHidden="0" w:name="Light List Accent 6"/>
     <w:lsdException w:unhideWhenUsed="0" w:uiPriority="62" w:semiHidden="0" w:name="Light Grid Accent 6"/>
     <w:lsdException w:unhideWhenUsed="0" w:uiPriority="63" w:semiHidden="0" w:name="Medium Shading 1 Accent 6"/>
     <w:lsdException w:unhideWhenUsed="0" w:uiPriority="64" w:semiHidden="0" w:name="Medium Shading 2 Accent 6"/>
     <w:lsdException w:unhideWhenUsed="0" w:uiPriority="65" w:semiHidden="0" w:name="Medium List 1 Accent 6"/>
     <w:lsdException w:unhideWhenUsed="0" w:uiPriority="66" w:semiHidden="0" w:name="Medium List 2 Accent 6"/>
     <w:lsdException w:qFormat="1" w:unhideWhenUsed="0" w:uiPriority="67" w:semiHidden="0" w:name="Medium Grid 1 Accent 6"/>
-    <w:lsdException w:unhideWhenUsed="0" w:uiPriority="68" w:semiHidden="0" w:name="Medium Grid 2 Accent 6"/>
+    <w:lsdException w:qFormat="1" w:unhideWhenUsed="0" w:uiPriority="68" w:semiHidden="0" w:name="Medium Grid 2 Accent 6"/>
     <w:lsdException w:qFormat="1" w:unhideWhenUsed="0" w:uiPriority="69" w:semiHidden="0" w:name="Medium Grid 3 Accent 6"/>
     <w:lsdException w:qFormat="1" w:unhideWhenUsed="0" w:uiPriority="70" w:semiHidden="0" w:name="Dark List Accent 6"/>
     <w:lsdException w:qFormat="1" w:unhideWhenUsed="0" w:uiPriority="71" w:semiHidden="0" w:name="Colorful Shading Accent 6"/>
@@ -3936,6 +4364,7 @@
   <w:style w:type="paragraph" w:styleId="84">
     <w:name w:val="Message Header"/>
     <w:basedOn w:val="1"/>
+    <w:qFormat/>
     <w:uiPriority w:val="0"/>
     <w:pPr>
       <w:pBdr>
@@ -4008,6 +4437,7 @@
   <w:style w:type="paragraph" w:styleId="91">
     <w:name w:val="Signature"/>
     <w:basedOn w:val="1"/>
+    <w:qFormat/>
     <w:uiPriority w:val="0"/>
     <w:pPr>
       <w:ind w:left="100" w:leftChars="2100"/>
@@ -4045,6 +4475,7 @@
   <w:style w:type="table" w:styleId="94">
     <w:name w:val="Table 3D effects 1"/>
     <w:basedOn w:val="12"/>
+    <w:qFormat/>
     <w:uiPriority w:val="0"/>
     <w:pPr>
       <w:widowControl w:val="0"/>
@@ -4154,6 +4585,7 @@
   <w:style w:type="table" w:styleId="95">
     <w:name w:val="Table 3D effects 2"/>
     <w:basedOn w:val="12"/>
+    <w:qFormat/>
     <w:uiPriority w:val="0"/>
     <w:pPr>
       <w:widowControl w:val="0"/>
@@ -4228,6 +4660,7 @@
   <w:style w:type="table" w:styleId="96">
     <w:name w:val="Table 3D effects 3"/>
     <w:basedOn w:val="12"/>
+    <w:qFormat/>
     <w:uiPriority w:val="0"/>
     <w:pPr>
       <w:widowControl w:val="0"/>
@@ -4318,6 +4751,7 @@
   <w:style w:type="table" w:styleId="97">
     <w:name w:val="Table Classic 1"/>
     <w:basedOn w:val="12"/>
+    <w:qFormat/>
     <w:uiPriority w:val="0"/>
     <w:pPr>
       <w:widowControl w:val="0"/>
@@ -4812,6 +5246,7 @@
   <w:style w:type="table" w:styleId="103">
     <w:name w:val="Table Colorful 3"/>
     <w:basedOn w:val="12"/>
+    <w:qFormat/>
     <w:uiPriority w:val="0"/>
     <w:pPr>
       <w:widowControl w:val="0"/>
@@ -5104,6 +5539,7 @@
   <w:style w:type="table" w:styleId="106">
     <w:name w:val="Table Columns 3"/>
     <w:basedOn w:val="12"/>
+    <w:qFormat/>
     <w:uiPriority w:val="0"/>
     <w:pPr>
       <w:widowControl w:val="0"/>
@@ -5210,6 +5646,7 @@
   <w:style w:type="table" w:styleId="107">
     <w:name w:val="Table Columns 4"/>
     <w:basedOn w:val="12"/>
+    <w:qFormat/>
     <w:uiPriority w:val="0"/>
     <w:pPr>
       <w:widowControl w:val="0"/>
@@ -5539,6 +5976,7 @@
   <w:style w:type="table" w:styleId="113">
     <w:name w:val="Table Grid 2"/>
     <w:basedOn w:val="12"/>
+    <w:qFormat/>
     <w:uiPriority w:val="0"/>
     <w:pPr>
       <w:widowControl w:val="0"/>
@@ -6122,6 +6560,7 @@
   <w:style w:type="table" w:styleId="121">
     <w:name w:val="Table List 2"/>
     <w:basedOn w:val="12"/>
+    <w:qFormat/>
     <w:uiPriority w:val="0"/>
     <w:pPr>
       <w:widowControl w:val="0"/>
@@ -6259,6 +6698,7 @@
   <w:style w:type="table" w:styleId="123">
     <w:name w:val="Table List 4"/>
     <w:basedOn w:val="12"/>
+    <w:qFormat/>
     <w:uiPriority w:val="0"/>
     <w:pPr>
       <w:widowControl w:val="0"/>
@@ -6296,6 +6736,7 @@
   <w:style w:type="table" w:styleId="124">
     <w:name w:val="Table List 5"/>
     <w:basedOn w:val="12"/>
+    <w:qFormat/>
     <w:uiPriority w:val="0"/>
     <w:pPr>
       <w:widowControl w:val="0"/>
@@ -6344,6 +6785,7 @@
   <w:style w:type="table" w:styleId="125">
     <w:name w:val="Table List 6"/>
     <w:basedOn w:val="12"/>
+    <w:qFormat/>
     <w:uiPriority w:val="0"/>
     <w:pPr>
       <w:widowControl w:val="0"/>
@@ -6411,6 +6853,7 @@
   <w:style w:type="table" w:styleId="126">
     <w:name w:val="Table List 7"/>
     <w:basedOn w:val="12"/>
+    <w:qFormat/>
     <w:uiPriority w:val="0"/>
     <w:pPr>
       <w:widowControl w:val="0"/>
@@ -6507,6 +6950,7 @@
   <w:style w:type="table" w:styleId="127">
     <w:name w:val="Table List 8"/>
     <w:basedOn w:val="12"/>
+    <w:qFormat/>
     <w:uiPriority w:val="0"/>
     <w:pPr>
       <w:widowControl w:val="0"/>
@@ -6634,6 +7078,7 @@
   <w:style w:type="table" w:styleId="130">
     <w:name w:val="Table Professional"/>
     <w:basedOn w:val="12"/>
+    <w:qFormat/>
     <w:uiPriority w:val="0"/>
     <w:pPr>
       <w:widowControl w:val="0"/>
@@ -6671,6 +7116,7 @@
   <w:style w:type="table" w:styleId="131">
     <w:name w:val="Table Simple 1"/>
     <w:basedOn w:val="12"/>
+    <w:qFormat/>
     <w:uiPriority w:val="0"/>
     <w:pPr>
       <w:widowControl w:val="0"/>
@@ -6709,6 +7155,7 @@
   <w:style w:type="table" w:styleId="132">
     <w:name w:val="Table Simple 2"/>
     <w:basedOn w:val="12"/>
+    <w:qFormat/>
     <w:uiPriority w:val="0"/>
     <w:pPr>
       <w:widowControl w:val="0"/>
@@ -6804,6 +7251,7 @@
   <w:style w:type="table" w:styleId="133">
     <w:name w:val="Table Simple 3"/>
     <w:basedOn w:val="12"/>
+    <w:qFormat/>
     <w:uiPriority w:val="0"/>
     <w:pPr>
       <w:widowControl w:val="0"/>
@@ -6839,6 +7287,7 @@
   <w:style w:type="table" w:styleId="134">
     <w:name w:val="Table Subtle 1"/>
     <w:basedOn w:val="12"/>
+    <w:qFormat/>
     <w:uiPriority w:val="0"/>
     <w:pPr>
       <w:widowControl w:val="0"/>
@@ -6930,6 +7379,7 @@
   <w:style w:type="table" w:styleId="135">
     <w:name w:val="Table Subtle 2"/>
     <w:basedOn w:val="12"/>
+    <w:qFormat/>
     <w:uiPriority w:val="0"/>
     <w:pPr>
       <w:widowControl w:val="0"/>
@@ -7013,6 +7463,7 @@
   <w:style w:type="table" w:styleId="136">
     <w:name w:val="Table Theme"/>
     <w:basedOn w:val="12"/>
+    <w:qFormat/>
     <w:uiPriority w:val="0"/>
     <w:pPr>
       <w:widowControl w:val="0"/>
@@ -7032,6 +7483,7 @@
   <w:style w:type="table" w:styleId="137">
     <w:name w:val="Table Web 1"/>
     <w:basedOn w:val="12"/>
+    <w:qFormat/>
     <w:uiPriority w:val="0"/>
     <w:pPr>
       <w:widowControl w:val="0"/>
@@ -7070,6 +7522,7 @@
   <w:style w:type="table" w:styleId="138">
     <w:name w:val="Table Web 2"/>
     <w:basedOn w:val="12"/>
+    <w:qFormat/>
     <w:uiPriority w:val="0"/>
     <w:pPr>
       <w:widowControl w:val="0"/>
@@ -7108,6 +7561,7 @@
   <w:style w:type="table" w:styleId="139">
     <w:name w:val="Table Web 3"/>
     <w:basedOn w:val="12"/>
+    <w:qFormat/>
     <w:uiPriority w:val="0"/>
     <w:pPr>
       <w:widowControl w:val="0"/>
@@ -7165,6 +7619,7 @@
     <w:name w:val="toa heading"/>
     <w:basedOn w:val="1"/>
     <w:next w:val="1"/>
+    <w:qFormat/>
     <w:uiPriority w:val="0"/>
     <w:pPr>
       <w:spacing w:before="120"/>
@@ -7196,6 +7651,7 @@
     <w:name w:val="toc 3"/>
     <w:basedOn w:val="1"/>
     <w:next w:val="1"/>
+    <w:qFormat/>
     <w:uiPriority w:val="0"/>
     <w:pPr>
       <w:ind w:left="840" w:leftChars="400"/>
@@ -7205,6 +7661,7 @@
     <w:name w:val="toc 4"/>
     <w:basedOn w:val="1"/>
     <w:next w:val="1"/>
+    <w:qFormat/>
     <w:uiPriority w:val="0"/>
     <w:pPr>
       <w:ind w:left="1260" w:leftChars="600"/>
@@ -7224,6 +7681,7 @@
     <w:name w:val="toc 6"/>
     <w:basedOn w:val="1"/>
     <w:next w:val="1"/>
+    <w:qFormat/>
     <w:uiPriority w:val="0"/>
     <w:pPr>
       <w:ind w:left="2100" w:leftChars="1000"/>
@@ -7233,6 +7691,7 @@
     <w:name w:val="toc 7"/>
     <w:basedOn w:val="1"/>
     <w:next w:val="1"/>
+    <w:qFormat/>
     <w:uiPriority w:val="0"/>
     <w:pPr>
       <w:ind w:left="2520" w:leftChars="1200"/>
@@ -7242,6 +7701,7 @@
     <w:name w:val="toc 8"/>
     <w:basedOn w:val="1"/>
     <w:next w:val="1"/>
+    <w:qFormat/>
     <w:uiPriority w:val="0"/>
     <w:pPr>
       <w:ind w:left="2940" w:leftChars="1400"/>
@@ -7251,6 +7711,7 @@
     <w:name w:val="toc 9"/>
     <w:basedOn w:val="1"/>
     <w:next w:val="1"/>
+    <w:qFormat/>
     <w:uiPriority w:val="0"/>
     <w:pPr>
       <w:ind w:left="3360" w:leftChars="1600"/>
@@ -7259,6 +7720,7 @@
   <w:style w:type="table" w:styleId="151">
     <w:name w:val="Light Shading"/>
     <w:basedOn w:val="12"/>
+    <w:qFormat/>
     <w:uiPriority w:val="60"/>
     <w:rPr>
       <w:color w:val="000000"/>
@@ -7349,6 +7811,7 @@
   <w:style w:type="table" w:styleId="152">
     <w:name w:val="Light Shading Accent 1"/>
     <w:basedOn w:val="12"/>
+    <w:qFormat/>
     <w:uiPriority w:val="60"/>
     <w:rPr>
       <w:color w:val="365F91"/>
@@ -7621,6 +8084,7 @@
   <w:style w:type="table" w:styleId="155">
     <w:name w:val="Light Shading Accent 4"/>
     <w:basedOn w:val="12"/>
+    <w:qFormat/>
     <w:uiPriority w:val="60"/>
     <w:rPr>
       <w:color w:val="5F497A"/>
@@ -7711,6 +8175,7 @@
   <w:style w:type="table" w:styleId="156">
     <w:name w:val="Light Shading Accent 5"/>
     <w:basedOn w:val="12"/>
+    <w:qFormat/>
     <w:uiPriority w:val="60"/>
     <w:rPr>
       <w:color w:val="31849B"/>
@@ -7801,6 +8266,7 @@
   <w:style w:type="table" w:styleId="157">
     <w:name w:val="Light Shading Accent 6"/>
     <w:basedOn w:val="12"/>
+    <w:qFormat/>
     <w:uiPriority w:val="60"/>
     <w:rPr>
       <w:color w:val="E36C0A"/>
@@ -7891,6 +8357,7 @@
   <w:style w:type="table" w:styleId="158">
     <w:name w:val="Light List"/>
     <w:basedOn w:val="12"/>
+    <w:qFormat/>
     <w:uiPriority w:val="61"/>
     <w:tblPr>
       <w:tblBorders>
@@ -7970,6 +8437,7 @@
   <w:style w:type="table" w:styleId="159">
     <w:name w:val="Light List Accent 1"/>
     <w:basedOn w:val="12"/>
+    <w:qFormat/>
     <w:uiPriority w:val="61"/>
     <w:tblPr>
       <w:tblBorders>
@@ -8129,6 +8597,7 @@
   <w:style w:type="table" w:styleId="161">
     <w:name w:val="Light List Accent 3"/>
     <w:basedOn w:val="12"/>
+    <w:qFormat/>
     <w:uiPriority w:val="61"/>
     <w:tblPr>
       <w:tblBorders>
@@ -8288,6 +8757,7 @@
   <w:style w:type="table" w:styleId="163">
     <w:name w:val="Light List Accent 5"/>
     <w:basedOn w:val="12"/>
+    <w:qFormat/>
     <w:uiPriority w:val="61"/>
     <w:tblPr>
       <w:tblBorders>
@@ -8367,6 +8837,7 @@
   <w:style w:type="table" w:styleId="164">
     <w:name w:val="Light List Accent 6"/>
     <w:basedOn w:val="12"/>
+    <w:qFormat/>
     <w:uiPriority w:val="61"/>
     <w:tblPr>
       <w:tblBorders>
@@ -13051,6 +13522,7 @@
   <w:style w:type="table" w:styleId="211">
     <w:name w:val="Medium Grid 2 Accent 4"/>
     <w:basedOn w:val="12"/>
+    <w:qFormat/>
     <w:uiPriority w:val="68"/>
     <w:rPr>
       <w:rFonts w:ascii="SimSun" w:hAnsi="SimSun" w:eastAsia="Courier New" w:cs="Times New Roman"/>
@@ -13163,6 +13635,7 @@
   <w:style w:type="table" w:styleId="212">
     <w:name w:val="Medium Grid 2 Accent 5"/>
     <w:basedOn w:val="12"/>
+    <w:qFormat/>
     <w:uiPriority w:val="68"/>
     <w:rPr>
       <w:rFonts w:ascii="SimSun" w:hAnsi="SimSun" w:eastAsia="Courier New" w:cs="Times New Roman"/>
@@ -13275,6 +13748,7 @@
   <w:style w:type="table" w:styleId="213">
     <w:name w:val="Medium Grid 2 Accent 6"/>
     <w:basedOn w:val="12"/>
+    <w:qFormat/>
     <w:uiPriority w:val="68"/>
     <w:rPr>
       <w:rFonts w:ascii="SimSun" w:hAnsi="SimSun" w:eastAsia="Courier New" w:cs="Times New Roman"/>
@@ -13387,6 +13861,7 @@
   <w:style w:type="table" w:styleId="214">
     <w:name w:val="Medium Grid 3"/>
     <w:basedOn w:val="12"/>
+    <w:qFormat/>
     <w:uiPriority w:val="69"/>
     <w:tblPr>
       <w:tblBorders>
@@ -13515,6 +13990,7 @@
   <w:style w:type="table" w:styleId="215">
     <w:name w:val="Medium Grid 3 Accent 1"/>
     <w:basedOn w:val="12"/>
+    <w:qFormat/>
     <w:uiPriority w:val="69"/>
     <w:tblPr>
       <w:tblBorders>
@@ -13772,6 +14248,7 @@
   <w:style w:type="table" w:styleId="217">
     <w:name w:val="Medium Grid 3 Accent 3"/>
     <w:basedOn w:val="12"/>
+    <w:qFormat/>
     <w:uiPriority w:val="69"/>
     <w:tblPr>
       <w:tblBorders>
@@ -14029,6 +14506,7 @@
   <w:style w:type="table" w:styleId="219">
     <w:name w:val="Medium Grid 3 Accent 5"/>
     <w:basedOn w:val="12"/>
+    <w:qFormat/>
     <w:uiPriority w:val="69"/>
     <w:tblPr>
       <w:tblBorders>
@@ -14286,6 +14764,7 @@
   <w:style w:type="table" w:styleId="221">
     <w:name w:val="Dark List"/>
     <w:basedOn w:val="12"/>
+    <w:qFormat/>
     <w:uiPriority w:val="70"/>
     <w:rPr>
       <w:color w:val="FFFFFF"/>
@@ -14493,6 +14972,7 @@
   <w:style w:type="table" w:styleId="223">
     <w:name w:val="Dark List Accent 2"/>
     <w:basedOn w:val="12"/>
+    <w:qFormat/>
     <w:uiPriority w:val="70"/>
     <w:rPr>
       <w:color w:val="FFFFFF"/>
@@ -14700,6 +15180,7 @@
   <w:style w:type="table" w:styleId="225">
     <w:name w:val="Dark List Accent 4"/>
     <w:basedOn w:val="12"/>
+    <w:qFormat/>
     <w:uiPriority w:val="70"/>
     <w:rPr>
       <w:color w:val="FFFFFF"/>
@@ -16371,6 +16852,7 @@
   <w:style w:type="table" w:styleId="243">
     <w:name w:val="Colorful Grid Accent 1"/>
     <w:basedOn w:val="12"/>
+    <w:qFormat/>
     <w:uiPriority w:val="73"/>
     <w:rPr>
       <w:color w:val="000000"/>
@@ -16642,6 +17124,7 @@
   <w:style w:type="table" w:styleId="247">
     <w:name w:val="Colorful Grid Accent 5"/>
     <w:basedOn w:val="12"/>
+    <w:qFormat/>
     <w:uiPriority w:val="73"/>
     <w:rPr>
       <w:color w:val="000000"/>

</xml_diff>